<commit_message>
ji/correction train machine learning models
</commit_message>
<xml_diff>
--- a/Readme word.docx
+++ b/Readme word.docx
@@ -633,8 +633,1419 @@
         </w:rPr>
         <w:t>” divido en diferentes modelos independientes.</w:t>
       </w:r>
+    </w:p>
+    <w:p>
+      <w:pPr>
+        <w:rPr>
+          <w:lang w:val="es-MX"/>
+        </w:rPr>
+      </w:pPr>
+    </w:p>
+    <w:p>
+      <w:pPr>
+        <w:rPr>
+          <w:lang w:val="es-MX"/>
+        </w:rPr>
+      </w:pPr>
+      <w:r>
+        <w:rPr>
+          <w:highlight w:val="yellow"/>
+          <w:lang w:val="es-MX"/>
+        </w:rPr>
+        <w:t>OPTIMIZADOR</w:t>
+      </w:r>
+    </w:p>
+    <w:p>
+      <w:pPr>
+        <w:pStyle w:val="Prrafodelista"/>
+        <w:numPr>
+          <w:ilvl w:val="0"/>
+          <w:numId w:val="1"/>
+        </w:numPr>
+        <w:rPr>
+          <w:lang w:val="es-MX"/>
+        </w:rPr>
+      </w:pPr>
+      <w:r>
+        <w:rPr>
+          <w:lang w:val="es-MX"/>
+        </w:rPr>
+        <w:t>Mejoras en el optimizador</w:t>
+      </w:r>
+      <w:r>
+        <w:rPr>
+          <w:lang w:val="es-MX"/>
+        </w:rPr>
+        <w:t>. Seguir con el optimizador sin parametrizar (</w:t>
+      </w:r>
+      <w:proofErr w:type="spellStart"/>
+      <w:r>
+        <w:rPr>
+          <w:lang w:val="es-MX"/>
+        </w:rPr>
+        <w:t>hardcodeado</w:t>
+      </w:r>
+      <w:proofErr w:type="spellEnd"/>
+      <w:r>
+        <w:rPr>
+          <w:lang w:val="es-MX"/>
+        </w:rPr>
+        <w:t>) obtenido en el repo anterior y agregar las mejoras desarrolladas previamente</w:t>
+      </w:r>
+    </w:p>
+    <w:p>
+      <w:pPr>
+        <w:shd w:val="clear" w:color="auto" w:fill="FFFFFF"/>
+        <w:spacing w:after="240" w:line="240" w:lineRule="auto"/>
+        <w:rPr>
+          <w:rFonts w:ascii="Segoe UI" w:eastAsia="Times New Roman" w:hAnsi="Segoe UI" w:cs="Segoe UI"/>
+          <w:sz w:val="21"/>
+          <w:szCs w:val="21"/>
+          <w:lang w:eastAsia="es-CL"/>
+        </w:rPr>
+      </w:pPr>
+      <w:proofErr w:type="spellStart"/>
+      <w:r>
+        <w:rPr>
+          <w:rFonts w:ascii="Segoe UI" w:eastAsia="Times New Roman" w:hAnsi="Segoe UI" w:cs="Segoe UI"/>
+          <w:sz w:val="21"/>
+          <w:szCs w:val="21"/>
+          <w:lang w:eastAsia="es-CL"/>
+        </w:rPr>
+        <w:t>Improve</w:t>
+      </w:r>
+      <w:proofErr w:type="spellEnd"/>
+      <w:r>
+        <w:rPr>
+          <w:rFonts w:ascii="Segoe UI" w:eastAsia="Times New Roman" w:hAnsi="Segoe UI" w:cs="Segoe UI"/>
+          <w:sz w:val="21"/>
+          <w:szCs w:val="21"/>
+          <w:lang w:eastAsia="es-CL"/>
+        </w:rPr>
+        <w:t xml:space="preserve"> </w:t>
+      </w:r>
+      <w:proofErr w:type="spellStart"/>
+      <w:r>
+        <w:rPr>
+          <w:rFonts w:ascii="Segoe UI" w:eastAsia="Times New Roman" w:hAnsi="Segoe UI" w:cs="Segoe UI"/>
+          <w:sz w:val="21"/>
+          <w:szCs w:val="21"/>
+          <w:lang w:eastAsia="es-CL"/>
+        </w:rPr>
+        <w:t>the</w:t>
+      </w:r>
+      <w:proofErr w:type="spellEnd"/>
+      <w:r>
+        <w:rPr>
+          <w:rFonts w:ascii="Segoe UI" w:eastAsia="Times New Roman" w:hAnsi="Segoe UI" w:cs="Segoe UI"/>
+          <w:sz w:val="21"/>
+          <w:szCs w:val="21"/>
+          <w:lang w:eastAsia="es-CL"/>
+        </w:rPr>
+        <w:t xml:space="preserve"> </w:t>
+      </w:r>
+      <w:proofErr w:type="spellStart"/>
+      <w:r>
+        <w:rPr>
+          <w:rFonts w:ascii="Segoe UI" w:eastAsia="Times New Roman" w:hAnsi="Segoe UI" w:cs="Segoe UI"/>
+          <w:sz w:val="21"/>
+          <w:szCs w:val="21"/>
+          <w:lang w:eastAsia="es-CL"/>
+        </w:rPr>
+        <w:t>optimization</w:t>
+      </w:r>
+      <w:proofErr w:type="spellEnd"/>
+      <w:r>
+        <w:rPr>
+          <w:rFonts w:ascii="Segoe UI" w:eastAsia="Times New Roman" w:hAnsi="Segoe UI" w:cs="Segoe UI"/>
+          <w:sz w:val="21"/>
+          <w:szCs w:val="21"/>
+          <w:lang w:eastAsia="es-CL"/>
+        </w:rPr>
+        <w:t xml:space="preserve"> </w:t>
+      </w:r>
+      <w:proofErr w:type="spellStart"/>
+      <w:r>
+        <w:rPr>
+          <w:rFonts w:ascii="Segoe UI" w:eastAsia="Times New Roman" w:hAnsi="Segoe UI" w:cs="Segoe UI"/>
+          <w:sz w:val="21"/>
+          <w:szCs w:val="21"/>
+          <w:lang w:eastAsia="es-CL"/>
+        </w:rPr>
+        <w:t>engine</w:t>
+      </w:r>
+      <w:proofErr w:type="spellEnd"/>
+      <w:r>
+        <w:rPr>
+          <w:rFonts w:ascii="Segoe UI" w:eastAsia="Times New Roman" w:hAnsi="Segoe UI" w:cs="Segoe UI"/>
+          <w:sz w:val="21"/>
+          <w:szCs w:val="21"/>
+          <w:lang w:eastAsia="es-CL"/>
+        </w:rPr>
+        <w:t xml:space="preserve"> </w:t>
+      </w:r>
+      <w:proofErr w:type="spellStart"/>
+      <w:r>
+        <w:rPr>
+          <w:rFonts w:ascii="Segoe UI" w:eastAsia="Times New Roman" w:hAnsi="Segoe UI" w:cs="Segoe UI"/>
+          <w:sz w:val="21"/>
+          <w:szCs w:val="21"/>
+          <w:lang w:eastAsia="es-CL"/>
+        </w:rPr>
+        <w:t>development</w:t>
+      </w:r>
+      <w:proofErr w:type="spellEnd"/>
+      <w:r>
+        <w:rPr>
+          <w:rFonts w:ascii="Segoe UI" w:eastAsia="Times New Roman" w:hAnsi="Segoe UI" w:cs="Segoe UI"/>
+          <w:sz w:val="21"/>
+          <w:szCs w:val="21"/>
+          <w:lang w:eastAsia="es-CL"/>
+        </w:rPr>
+        <w:t xml:space="preserve"> in </w:t>
+      </w:r>
+      <w:proofErr w:type="spellStart"/>
+      <w:r>
+        <w:rPr>
+          <w:rFonts w:ascii="Segoe UI" w:eastAsia="Times New Roman" w:hAnsi="Segoe UI" w:cs="Segoe UI"/>
+          <w:sz w:val="21"/>
+          <w:szCs w:val="21"/>
+          <w:lang w:eastAsia="es-CL"/>
+        </w:rPr>
+        <w:t>the</w:t>
+      </w:r>
+      <w:proofErr w:type="spellEnd"/>
+      <w:r>
+        <w:rPr>
+          <w:rFonts w:ascii="Segoe UI" w:eastAsia="Times New Roman" w:hAnsi="Segoe UI" w:cs="Segoe UI"/>
+          <w:sz w:val="21"/>
+          <w:szCs w:val="21"/>
+          <w:lang w:eastAsia="es-CL"/>
+        </w:rPr>
+        <w:t xml:space="preserve"> </w:t>
+      </w:r>
+      <w:proofErr w:type="spellStart"/>
+      <w:r>
+        <w:rPr>
+          <w:rFonts w:ascii="Segoe UI" w:eastAsia="Times New Roman" w:hAnsi="Segoe UI" w:cs="Segoe UI"/>
+          <w:sz w:val="21"/>
+          <w:szCs w:val="21"/>
+          <w:lang w:eastAsia="es-CL"/>
+        </w:rPr>
+        <w:t>previous</w:t>
+      </w:r>
+      <w:proofErr w:type="spellEnd"/>
+      <w:r>
+        <w:rPr>
+          <w:rFonts w:ascii="Segoe UI" w:eastAsia="Times New Roman" w:hAnsi="Segoe UI" w:cs="Segoe UI"/>
+          <w:sz w:val="21"/>
+          <w:szCs w:val="21"/>
+          <w:lang w:eastAsia="es-CL"/>
+        </w:rPr>
+        <w:t xml:space="preserve"> repo: </w:t>
+      </w:r>
+      <w:hyperlink r:id="rId5" w:tgtFrame="_blank" w:history="1">
+        <w:r>
+          <w:rPr>
+            <w:rFonts w:ascii="Segoe UI" w:eastAsia="Times New Roman" w:hAnsi="Segoe UI" w:cs="Segoe UI"/>
+            <w:color w:val="0000FF"/>
+            <w:sz w:val="21"/>
+            <w:szCs w:val="21"/>
+            <w:lang w:eastAsia="es-CL"/>
+          </w:rPr>
+          <w:t>https://github.com/joseortegalabra/Optimization-Industrial-Process/blob/main/6_optimization/2_optimization_3_models-v2.ipynb</w:t>
+        </w:r>
+      </w:hyperlink>
+    </w:p>
+    <w:p>
+      <w:pPr>
+        <w:shd w:val="clear" w:color="auto" w:fill="FFFFFF"/>
+        <w:spacing w:after="240" w:line="240" w:lineRule="auto"/>
+        <w:rPr>
+          <w:rFonts w:ascii="Segoe UI" w:eastAsia="Times New Roman" w:hAnsi="Segoe UI" w:cs="Segoe UI"/>
+          <w:sz w:val="21"/>
+          <w:szCs w:val="21"/>
+          <w:lang w:eastAsia="es-CL"/>
+        </w:rPr>
+      </w:pPr>
+      <w:proofErr w:type="spellStart"/>
+      <w:r>
+        <w:rPr>
+          <w:rFonts w:ascii="Segoe UI" w:eastAsia="Times New Roman" w:hAnsi="Segoe UI" w:cs="Segoe UI"/>
+          <w:sz w:val="21"/>
+          <w:szCs w:val="21"/>
+          <w:lang w:eastAsia="es-CL"/>
+        </w:rPr>
+        <w:t>Update</w:t>
+      </w:r>
+      <w:proofErr w:type="spellEnd"/>
+      <w:r>
+        <w:rPr>
+          <w:rFonts w:ascii="Segoe UI" w:eastAsia="Times New Roman" w:hAnsi="Segoe UI" w:cs="Segoe UI"/>
+          <w:sz w:val="21"/>
+          <w:szCs w:val="21"/>
+          <w:lang w:eastAsia="es-CL"/>
+        </w:rPr>
+        <w:t xml:space="preserve"> </w:t>
+      </w:r>
+      <w:proofErr w:type="spellStart"/>
+      <w:r>
+        <w:rPr>
+          <w:rFonts w:ascii="Segoe UI" w:eastAsia="Times New Roman" w:hAnsi="Segoe UI" w:cs="Segoe UI"/>
+          <w:sz w:val="21"/>
+          <w:szCs w:val="21"/>
+          <w:lang w:eastAsia="es-CL"/>
+        </w:rPr>
+        <w:t>optimization</w:t>
+      </w:r>
+      <w:proofErr w:type="spellEnd"/>
+      <w:r>
+        <w:rPr>
+          <w:rFonts w:ascii="Segoe UI" w:eastAsia="Times New Roman" w:hAnsi="Segoe UI" w:cs="Segoe UI"/>
+          <w:sz w:val="21"/>
+          <w:szCs w:val="21"/>
+          <w:lang w:eastAsia="es-CL"/>
+        </w:rPr>
+        <w:t xml:space="preserve"> </w:t>
+      </w:r>
+      <w:proofErr w:type="spellStart"/>
+      <w:r>
+        <w:rPr>
+          <w:rFonts w:ascii="Segoe UI" w:eastAsia="Times New Roman" w:hAnsi="Segoe UI" w:cs="Segoe UI"/>
+          <w:sz w:val="21"/>
+          <w:szCs w:val="21"/>
+          <w:lang w:eastAsia="es-CL"/>
+        </w:rPr>
+        <w:t>engine</w:t>
+      </w:r>
+      <w:proofErr w:type="spellEnd"/>
+      <w:r>
+        <w:rPr>
+          <w:rFonts w:ascii="Segoe UI" w:eastAsia="Times New Roman" w:hAnsi="Segoe UI" w:cs="Segoe UI"/>
+          <w:sz w:val="21"/>
+          <w:szCs w:val="21"/>
+          <w:lang w:eastAsia="es-CL"/>
+        </w:rPr>
+        <w:t xml:space="preserve"> </w:t>
+      </w:r>
+      <w:proofErr w:type="spellStart"/>
+      <w:r>
+        <w:rPr>
+          <w:rFonts w:ascii="Segoe UI" w:eastAsia="Times New Roman" w:hAnsi="Segoe UI" w:cs="Segoe UI"/>
+          <w:sz w:val="21"/>
+          <w:szCs w:val="21"/>
+          <w:lang w:eastAsia="es-CL"/>
+        </w:rPr>
+        <w:t>with</w:t>
+      </w:r>
+      <w:proofErr w:type="spellEnd"/>
+      <w:r>
+        <w:rPr>
+          <w:rFonts w:ascii="Segoe UI" w:eastAsia="Times New Roman" w:hAnsi="Segoe UI" w:cs="Segoe UI"/>
+          <w:sz w:val="21"/>
+          <w:szCs w:val="21"/>
+          <w:lang w:eastAsia="es-CL"/>
+        </w:rPr>
+        <w:t xml:space="preserve"> </w:t>
+      </w:r>
+      <w:proofErr w:type="spellStart"/>
+      <w:r>
+        <w:rPr>
+          <w:rFonts w:ascii="Segoe UI" w:eastAsia="Times New Roman" w:hAnsi="Segoe UI" w:cs="Segoe UI"/>
+          <w:sz w:val="21"/>
+          <w:szCs w:val="21"/>
+          <w:lang w:eastAsia="es-CL"/>
+        </w:rPr>
+        <w:t>the</w:t>
+      </w:r>
+      <w:proofErr w:type="spellEnd"/>
+      <w:r>
+        <w:rPr>
+          <w:rFonts w:ascii="Segoe UI" w:eastAsia="Times New Roman" w:hAnsi="Segoe UI" w:cs="Segoe UI"/>
+          <w:sz w:val="21"/>
+          <w:szCs w:val="21"/>
+          <w:lang w:eastAsia="es-CL"/>
+        </w:rPr>
+        <w:t xml:space="preserve"> </w:t>
+      </w:r>
+      <w:proofErr w:type="spellStart"/>
+      <w:r>
+        <w:rPr>
+          <w:rFonts w:ascii="Segoe UI" w:eastAsia="Times New Roman" w:hAnsi="Segoe UI" w:cs="Segoe UI"/>
+          <w:sz w:val="21"/>
+          <w:szCs w:val="21"/>
+          <w:lang w:eastAsia="es-CL"/>
+        </w:rPr>
+        <w:t>updates</w:t>
+      </w:r>
+      <w:proofErr w:type="spellEnd"/>
+      <w:r>
+        <w:rPr>
+          <w:rFonts w:ascii="Segoe UI" w:eastAsia="Times New Roman" w:hAnsi="Segoe UI" w:cs="Segoe UI"/>
+          <w:sz w:val="21"/>
+          <w:szCs w:val="21"/>
+          <w:lang w:eastAsia="es-CL"/>
+        </w:rPr>
+        <w:t xml:space="preserve"> in </w:t>
+      </w:r>
+      <w:proofErr w:type="spellStart"/>
+      <w:r>
+        <w:rPr>
+          <w:rFonts w:ascii="Segoe UI" w:eastAsia="Times New Roman" w:hAnsi="Segoe UI" w:cs="Segoe UI"/>
+          <w:sz w:val="21"/>
+          <w:szCs w:val="21"/>
+          <w:lang w:eastAsia="es-CL"/>
+        </w:rPr>
+        <w:t>the</w:t>
+      </w:r>
+      <w:proofErr w:type="spellEnd"/>
+      <w:r>
+        <w:rPr>
+          <w:rFonts w:ascii="Segoe UI" w:eastAsia="Times New Roman" w:hAnsi="Segoe UI" w:cs="Segoe UI"/>
+          <w:sz w:val="21"/>
+          <w:szCs w:val="21"/>
+          <w:lang w:eastAsia="es-CL"/>
+        </w:rPr>
+        <w:t xml:space="preserve"> training </w:t>
+      </w:r>
+      <w:proofErr w:type="spellStart"/>
+      <w:r>
+        <w:rPr>
+          <w:rFonts w:ascii="Segoe UI" w:eastAsia="Times New Roman" w:hAnsi="Segoe UI" w:cs="Segoe UI"/>
+          <w:sz w:val="21"/>
+          <w:szCs w:val="21"/>
+          <w:lang w:eastAsia="es-CL"/>
+        </w:rPr>
+        <w:t>models</w:t>
+      </w:r>
+      <w:proofErr w:type="spellEnd"/>
+      <w:r>
+        <w:rPr>
+          <w:rFonts w:ascii="Segoe UI" w:eastAsia="Times New Roman" w:hAnsi="Segoe UI" w:cs="Segoe UI"/>
+          <w:sz w:val="21"/>
+          <w:szCs w:val="21"/>
+          <w:lang w:eastAsia="es-CL"/>
+        </w:rPr>
+        <w:t>:</w:t>
+      </w:r>
+    </w:p>
+    <w:p>
+      <w:pPr>
+        <w:numPr>
+          <w:ilvl w:val="0"/>
+          <w:numId w:val="2"/>
+        </w:numPr>
+        <w:shd w:val="clear" w:color="auto" w:fill="FFFFFF"/>
+        <w:spacing w:before="100" w:beforeAutospacing="1" w:after="100" w:afterAutospacing="1" w:line="240" w:lineRule="auto"/>
+        <w:rPr>
+          <w:rFonts w:ascii="Segoe UI" w:eastAsia="Times New Roman" w:hAnsi="Segoe UI" w:cs="Segoe UI"/>
+          <w:sz w:val="21"/>
+          <w:szCs w:val="21"/>
+          <w:lang w:eastAsia="es-CL"/>
+        </w:rPr>
+      </w:pPr>
+      <w:proofErr w:type="spellStart"/>
+      <w:r>
+        <w:rPr>
+          <w:rFonts w:ascii="Segoe UI" w:eastAsia="Times New Roman" w:hAnsi="Segoe UI" w:cs="Segoe UI"/>
+          <w:sz w:val="21"/>
+          <w:szCs w:val="21"/>
+          <w:lang w:eastAsia="es-CL"/>
+        </w:rPr>
+        <w:t>using</w:t>
+      </w:r>
+      <w:proofErr w:type="spellEnd"/>
+      <w:r>
+        <w:rPr>
+          <w:rFonts w:ascii="Segoe UI" w:eastAsia="Times New Roman" w:hAnsi="Segoe UI" w:cs="Segoe UI"/>
+          <w:sz w:val="21"/>
+          <w:szCs w:val="21"/>
+          <w:lang w:eastAsia="es-CL"/>
+        </w:rPr>
+        <w:t xml:space="preserve"> </w:t>
+      </w:r>
+      <w:proofErr w:type="spellStart"/>
+      <w:r>
+        <w:rPr>
+          <w:rFonts w:ascii="Segoe UI" w:eastAsia="Times New Roman" w:hAnsi="Segoe UI" w:cs="Segoe UI"/>
+          <w:sz w:val="21"/>
+          <w:szCs w:val="21"/>
+          <w:lang w:eastAsia="es-CL"/>
+        </w:rPr>
+        <w:t>piecewise</w:t>
+      </w:r>
+      <w:proofErr w:type="spellEnd"/>
+      <w:r>
+        <w:rPr>
+          <w:rFonts w:ascii="Segoe UI" w:eastAsia="Times New Roman" w:hAnsi="Segoe UI" w:cs="Segoe UI"/>
+          <w:sz w:val="21"/>
+          <w:szCs w:val="21"/>
+          <w:lang w:eastAsia="es-CL"/>
+        </w:rPr>
+        <w:t xml:space="preserve"> </w:t>
+      </w:r>
+      <w:proofErr w:type="spellStart"/>
+      <w:r>
+        <w:rPr>
+          <w:rFonts w:ascii="Segoe UI" w:eastAsia="Times New Roman" w:hAnsi="Segoe UI" w:cs="Segoe UI"/>
+          <w:sz w:val="21"/>
+          <w:szCs w:val="21"/>
+          <w:lang w:eastAsia="es-CL"/>
+        </w:rPr>
+        <w:t>models</w:t>
+      </w:r>
+      <w:proofErr w:type="spellEnd"/>
+      <w:r>
+        <w:rPr>
+          <w:rFonts w:ascii="Segoe UI" w:eastAsia="Times New Roman" w:hAnsi="Segoe UI" w:cs="Segoe UI"/>
+          <w:sz w:val="21"/>
+          <w:szCs w:val="21"/>
+          <w:lang w:eastAsia="es-CL"/>
+        </w:rPr>
+        <w:t xml:space="preserve"> (to </w:t>
+      </w:r>
+      <w:proofErr w:type="spellStart"/>
+      <w:r>
+        <w:rPr>
+          <w:rFonts w:ascii="Segoe UI" w:eastAsia="Times New Roman" w:hAnsi="Segoe UI" w:cs="Segoe UI"/>
+          <w:sz w:val="21"/>
+          <w:szCs w:val="21"/>
+          <w:lang w:eastAsia="es-CL"/>
+        </w:rPr>
+        <w:t>improve</w:t>
+      </w:r>
+      <w:proofErr w:type="spellEnd"/>
+      <w:r>
+        <w:rPr>
+          <w:rFonts w:ascii="Segoe UI" w:eastAsia="Times New Roman" w:hAnsi="Segoe UI" w:cs="Segoe UI"/>
+          <w:sz w:val="21"/>
+          <w:szCs w:val="21"/>
+          <w:lang w:eastAsia="es-CL"/>
+        </w:rPr>
+        <w:t xml:space="preserve"> </w:t>
+      </w:r>
+      <w:proofErr w:type="spellStart"/>
+      <w:r>
+        <w:rPr>
+          <w:rFonts w:ascii="Segoe UI" w:eastAsia="Times New Roman" w:hAnsi="Segoe UI" w:cs="Segoe UI"/>
+          <w:sz w:val="21"/>
+          <w:szCs w:val="21"/>
+          <w:lang w:eastAsia="es-CL"/>
+        </w:rPr>
+        <w:t>the</w:t>
+      </w:r>
+      <w:proofErr w:type="spellEnd"/>
+      <w:r>
+        <w:rPr>
+          <w:rFonts w:ascii="Segoe UI" w:eastAsia="Times New Roman" w:hAnsi="Segoe UI" w:cs="Segoe UI"/>
+          <w:sz w:val="21"/>
+          <w:szCs w:val="21"/>
+          <w:lang w:eastAsia="es-CL"/>
+        </w:rPr>
+        <w:t xml:space="preserve"> performance of </w:t>
+      </w:r>
+      <w:proofErr w:type="spellStart"/>
+      <w:r>
+        <w:rPr>
+          <w:rFonts w:ascii="Segoe UI" w:eastAsia="Times New Roman" w:hAnsi="Segoe UI" w:cs="Segoe UI"/>
+          <w:sz w:val="21"/>
+          <w:szCs w:val="21"/>
+          <w:lang w:eastAsia="es-CL"/>
+        </w:rPr>
+        <w:t>the</w:t>
+      </w:r>
+      <w:proofErr w:type="spellEnd"/>
+      <w:r>
+        <w:rPr>
+          <w:rFonts w:ascii="Segoe UI" w:eastAsia="Times New Roman" w:hAnsi="Segoe UI" w:cs="Segoe UI"/>
+          <w:sz w:val="21"/>
+          <w:szCs w:val="21"/>
+          <w:lang w:eastAsia="es-CL"/>
+        </w:rPr>
+        <w:t xml:space="preserve"> </w:t>
+      </w:r>
+      <w:proofErr w:type="spellStart"/>
+      <w:r>
+        <w:rPr>
+          <w:rFonts w:ascii="Segoe UI" w:eastAsia="Times New Roman" w:hAnsi="Segoe UI" w:cs="Segoe UI"/>
+          <w:sz w:val="21"/>
+          <w:szCs w:val="21"/>
+          <w:lang w:eastAsia="es-CL"/>
+        </w:rPr>
+        <w:t>models</w:t>
+      </w:r>
+      <w:proofErr w:type="spellEnd"/>
+      <w:r>
+        <w:rPr>
+          <w:rFonts w:ascii="Segoe UI" w:eastAsia="Times New Roman" w:hAnsi="Segoe UI" w:cs="Segoe UI"/>
+          <w:sz w:val="21"/>
+          <w:szCs w:val="21"/>
+          <w:lang w:eastAsia="es-CL"/>
+        </w:rPr>
+        <w:t>)</w:t>
+      </w:r>
+    </w:p>
+    <w:p>
+      <w:pPr>
+        <w:numPr>
+          <w:ilvl w:val="0"/>
+          <w:numId w:val="2"/>
+        </w:numPr>
+        <w:shd w:val="clear" w:color="auto" w:fill="FFFFFF"/>
+        <w:spacing w:before="100" w:beforeAutospacing="1" w:after="100" w:afterAutospacing="1" w:line="240" w:lineRule="auto"/>
+        <w:rPr>
+          <w:rFonts w:ascii="Segoe UI" w:eastAsia="Times New Roman" w:hAnsi="Segoe UI" w:cs="Segoe UI"/>
+          <w:sz w:val="21"/>
+          <w:szCs w:val="21"/>
+          <w:lang w:eastAsia="es-CL"/>
+        </w:rPr>
+      </w:pPr>
+      <w:r>
+        <w:rPr>
+          <w:rFonts w:ascii="Segoe UI" w:eastAsia="Times New Roman" w:hAnsi="Segoe UI" w:cs="Segoe UI"/>
+          <w:sz w:val="21"/>
+          <w:szCs w:val="21"/>
+          <w:lang w:eastAsia="es-CL"/>
+        </w:rPr>
+        <w:t xml:space="preserve">more </w:t>
+      </w:r>
+      <w:proofErr w:type="spellStart"/>
+      <w:r>
+        <w:rPr>
+          <w:rFonts w:ascii="Segoe UI" w:eastAsia="Times New Roman" w:hAnsi="Segoe UI" w:cs="Segoe UI"/>
+          <w:sz w:val="21"/>
+          <w:szCs w:val="21"/>
+          <w:lang w:eastAsia="es-CL"/>
+        </w:rPr>
+        <w:t>complex</w:t>
+      </w:r>
+      <w:proofErr w:type="spellEnd"/>
+      <w:r>
+        <w:rPr>
+          <w:rFonts w:ascii="Segoe UI" w:eastAsia="Times New Roman" w:hAnsi="Segoe UI" w:cs="Segoe UI"/>
+          <w:sz w:val="21"/>
+          <w:szCs w:val="21"/>
+          <w:lang w:eastAsia="es-CL"/>
+        </w:rPr>
+        <w:t xml:space="preserve"> </w:t>
+      </w:r>
+      <w:proofErr w:type="spellStart"/>
+      <w:r>
+        <w:rPr>
+          <w:rFonts w:ascii="Segoe UI" w:eastAsia="Times New Roman" w:hAnsi="Segoe UI" w:cs="Segoe UI"/>
+          <w:sz w:val="21"/>
+          <w:szCs w:val="21"/>
+          <w:lang w:eastAsia="es-CL"/>
+        </w:rPr>
+        <w:t>models</w:t>
+      </w:r>
+      <w:proofErr w:type="spellEnd"/>
+      <w:r>
+        <w:rPr>
+          <w:rFonts w:ascii="Segoe UI" w:eastAsia="Times New Roman" w:hAnsi="Segoe UI" w:cs="Segoe UI"/>
+          <w:sz w:val="21"/>
+          <w:szCs w:val="21"/>
+          <w:lang w:eastAsia="es-CL"/>
+        </w:rPr>
+        <w:t xml:space="preserve"> (</w:t>
+      </w:r>
+      <w:proofErr w:type="spellStart"/>
+      <w:r>
+        <w:rPr>
+          <w:rFonts w:ascii="Segoe UI" w:eastAsia="Times New Roman" w:hAnsi="Segoe UI" w:cs="Segoe UI"/>
+          <w:sz w:val="21"/>
+          <w:szCs w:val="21"/>
+          <w:lang w:eastAsia="es-CL"/>
+        </w:rPr>
+        <w:t>using</w:t>
+      </w:r>
+      <w:proofErr w:type="spellEnd"/>
+      <w:r>
+        <w:rPr>
+          <w:rFonts w:ascii="Segoe UI" w:eastAsia="Times New Roman" w:hAnsi="Segoe UI" w:cs="Segoe UI"/>
+          <w:sz w:val="21"/>
+          <w:szCs w:val="21"/>
+          <w:lang w:eastAsia="es-CL"/>
+        </w:rPr>
+        <w:t xml:space="preserve"> </w:t>
+      </w:r>
+      <w:proofErr w:type="spellStart"/>
+      <w:r>
+        <w:rPr>
+          <w:rFonts w:ascii="Segoe UI" w:eastAsia="Times New Roman" w:hAnsi="Segoe UI" w:cs="Segoe UI"/>
+          <w:sz w:val="21"/>
+          <w:szCs w:val="21"/>
+          <w:lang w:eastAsia="es-CL"/>
+        </w:rPr>
+        <w:t>gradient</w:t>
+      </w:r>
+      <w:proofErr w:type="spellEnd"/>
+      <w:r>
+        <w:rPr>
+          <w:rFonts w:ascii="Segoe UI" w:eastAsia="Times New Roman" w:hAnsi="Segoe UI" w:cs="Segoe UI"/>
+          <w:sz w:val="21"/>
+          <w:szCs w:val="21"/>
+          <w:lang w:eastAsia="es-CL"/>
+        </w:rPr>
+        <w:t xml:space="preserve"> </w:t>
+      </w:r>
+      <w:proofErr w:type="spellStart"/>
+      <w:r>
+        <w:rPr>
+          <w:rFonts w:ascii="Segoe UI" w:eastAsia="Times New Roman" w:hAnsi="Segoe UI" w:cs="Segoe UI"/>
+          <w:sz w:val="21"/>
+          <w:szCs w:val="21"/>
+          <w:lang w:eastAsia="es-CL"/>
+        </w:rPr>
+        <w:t>boosting</w:t>
+      </w:r>
+      <w:proofErr w:type="spellEnd"/>
+      <w:r>
+        <w:rPr>
+          <w:rFonts w:ascii="Segoe UI" w:eastAsia="Times New Roman" w:hAnsi="Segoe UI" w:cs="Segoe UI"/>
+          <w:sz w:val="21"/>
+          <w:szCs w:val="21"/>
+          <w:lang w:eastAsia="es-CL"/>
+        </w:rPr>
+        <w:t xml:space="preserve">, </w:t>
+      </w:r>
+      <w:proofErr w:type="spellStart"/>
+      <w:r>
+        <w:rPr>
+          <w:rFonts w:ascii="Segoe UI" w:eastAsia="Times New Roman" w:hAnsi="Segoe UI" w:cs="Segoe UI"/>
+          <w:sz w:val="21"/>
+          <w:szCs w:val="21"/>
+          <w:lang w:eastAsia="es-CL"/>
+        </w:rPr>
+        <w:t>but</w:t>
+      </w:r>
+      <w:proofErr w:type="spellEnd"/>
+      <w:r>
+        <w:rPr>
+          <w:rFonts w:ascii="Segoe UI" w:eastAsia="Times New Roman" w:hAnsi="Segoe UI" w:cs="Segoe UI"/>
+          <w:sz w:val="21"/>
+          <w:szCs w:val="21"/>
+          <w:lang w:eastAsia="es-CL"/>
+        </w:rPr>
+        <w:t xml:space="preserve"> </w:t>
+      </w:r>
+      <w:proofErr w:type="spellStart"/>
+      <w:r>
+        <w:rPr>
+          <w:rFonts w:ascii="Segoe UI" w:eastAsia="Times New Roman" w:hAnsi="Segoe UI" w:cs="Segoe UI"/>
+          <w:sz w:val="21"/>
+          <w:szCs w:val="21"/>
+          <w:lang w:eastAsia="es-CL"/>
+        </w:rPr>
+        <w:t>gurobi</w:t>
+      </w:r>
+      <w:proofErr w:type="spellEnd"/>
+      <w:r>
+        <w:rPr>
+          <w:rFonts w:ascii="Segoe UI" w:eastAsia="Times New Roman" w:hAnsi="Segoe UI" w:cs="Segoe UI"/>
+          <w:sz w:val="21"/>
+          <w:szCs w:val="21"/>
+          <w:lang w:eastAsia="es-CL"/>
+        </w:rPr>
+        <w:t xml:space="preserve"> </w:t>
+      </w:r>
+      <w:proofErr w:type="spellStart"/>
+      <w:r>
+        <w:rPr>
+          <w:rFonts w:ascii="Segoe UI" w:eastAsia="Times New Roman" w:hAnsi="Segoe UI" w:cs="Segoe UI"/>
+          <w:sz w:val="21"/>
+          <w:szCs w:val="21"/>
+          <w:lang w:eastAsia="es-CL"/>
+        </w:rPr>
+        <w:t>support</w:t>
+      </w:r>
+      <w:proofErr w:type="spellEnd"/>
+      <w:r>
+        <w:rPr>
+          <w:rFonts w:ascii="Segoe UI" w:eastAsia="Times New Roman" w:hAnsi="Segoe UI" w:cs="Segoe UI"/>
+          <w:sz w:val="21"/>
+          <w:szCs w:val="21"/>
+          <w:lang w:eastAsia="es-CL"/>
+        </w:rPr>
+        <w:t xml:space="preserve"> a </w:t>
+      </w:r>
+      <w:proofErr w:type="spellStart"/>
+      <w:r>
+        <w:rPr>
+          <w:rFonts w:ascii="Segoe UI" w:eastAsia="Times New Roman" w:hAnsi="Segoe UI" w:cs="Segoe UI"/>
+          <w:sz w:val="21"/>
+          <w:szCs w:val="21"/>
+          <w:lang w:eastAsia="es-CL"/>
+        </w:rPr>
+        <w:t>lot</w:t>
+      </w:r>
+      <w:proofErr w:type="spellEnd"/>
+      <w:r>
+        <w:rPr>
+          <w:rFonts w:ascii="Segoe UI" w:eastAsia="Times New Roman" w:hAnsi="Segoe UI" w:cs="Segoe UI"/>
+          <w:sz w:val="21"/>
+          <w:szCs w:val="21"/>
+          <w:lang w:eastAsia="es-CL"/>
+        </w:rPr>
+        <w:t xml:space="preserve"> of </w:t>
+      </w:r>
+      <w:proofErr w:type="spellStart"/>
+      <w:r>
+        <w:rPr>
+          <w:rFonts w:ascii="Segoe UI" w:eastAsia="Times New Roman" w:hAnsi="Segoe UI" w:cs="Segoe UI"/>
+          <w:sz w:val="21"/>
+          <w:szCs w:val="21"/>
+          <w:lang w:eastAsia="es-CL"/>
+        </w:rPr>
+        <w:t>models</w:t>
+      </w:r>
+      <w:proofErr w:type="spellEnd"/>
+      <w:r>
+        <w:rPr>
+          <w:rFonts w:ascii="Segoe UI" w:eastAsia="Times New Roman" w:hAnsi="Segoe UI" w:cs="Segoe UI"/>
+          <w:sz w:val="21"/>
+          <w:szCs w:val="21"/>
+          <w:lang w:eastAsia="es-CL"/>
+        </w:rPr>
+        <w:t>)</w:t>
+      </w:r>
+    </w:p>
+    <w:p>
+      <w:pPr>
+        <w:numPr>
+          <w:ilvl w:val="0"/>
+          <w:numId w:val="2"/>
+        </w:numPr>
+        <w:shd w:val="clear" w:color="auto" w:fill="FFFFFF"/>
+        <w:spacing w:before="100" w:beforeAutospacing="1" w:after="100" w:afterAutospacing="1" w:line="240" w:lineRule="auto"/>
+        <w:rPr>
+          <w:rFonts w:ascii="Segoe UI" w:eastAsia="Times New Roman" w:hAnsi="Segoe UI" w:cs="Segoe UI"/>
+          <w:sz w:val="21"/>
+          <w:szCs w:val="21"/>
+          <w:lang w:eastAsia="es-CL"/>
+        </w:rPr>
+      </w:pPr>
+      <w:proofErr w:type="spellStart"/>
+      <w:r>
+        <w:rPr>
+          <w:rFonts w:ascii="Segoe UI" w:eastAsia="Times New Roman" w:hAnsi="Segoe UI" w:cs="Segoe UI"/>
+          <w:sz w:val="21"/>
+          <w:szCs w:val="21"/>
+          <w:lang w:eastAsia="es-CL"/>
+        </w:rPr>
+        <w:t>transformations</w:t>
+      </w:r>
+      <w:proofErr w:type="spellEnd"/>
+      <w:r>
+        <w:rPr>
+          <w:rFonts w:ascii="Segoe UI" w:eastAsia="Times New Roman" w:hAnsi="Segoe UI" w:cs="Segoe UI"/>
+          <w:sz w:val="21"/>
+          <w:szCs w:val="21"/>
+          <w:lang w:eastAsia="es-CL"/>
+        </w:rPr>
+        <w:t xml:space="preserve"> in </w:t>
+      </w:r>
+      <w:proofErr w:type="spellStart"/>
+      <w:r>
+        <w:rPr>
+          <w:rFonts w:ascii="Segoe UI" w:eastAsia="Times New Roman" w:hAnsi="Segoe UI" w:cs="Segoe UI"/>
+          <w:sz w:val="21"/>
+          <w:szCs w:val="21"/>
+          <w:lang w:eastAsia="es-CL"/>
+        </w:rPr>
+        <w:t>columns</w:t>
+      </w:r>
+      <w:proofErr w:type="spellEnd"/>
+      <w:r>
+        <w:rPr>
+          <w:rFonts w:ascii="Segoe UI" w:eastAsia="Times New Roman" w:hAnsi="Segoe UI" w:cs="Segoe UI"/>
+          <w:sz w:val="21"/>
+          <w:szCs w:val="21"/>
+          <w:lang w:eastAsia="es-CL"/>
+        </w:rPr>
+        <w:t xml:space="preserve"> (</w:t>
+      </w:r>
+      <w:proofErr w:type="spellStart"/>
+      <w:r>
+        <w:rPr>
+          <w:rFonts w:ascii="Segoe UI" w:eastAsia="Times New Roman" w:hAnsi="Segoe UI" w:cs="Segoe UI"/>
+          <w:sz w:val="21"/>
+          <w:szCs w:val="21"/>
+          <w:lang w:eastAsia="es-CL"/>
+        </w:rPr>
+        <w:t>standarscaler</w:t>
+      </w:r>
+      <w:proofErr w:type="spellEnd"/>
+      <w:r>
+        <w:rPr>
+          <w:rFonts w:ascii="Segoe UI" w:eastAsia="Times New Roman" w:hAnsi="Segoe UI" w:cs="Segoe UI"/>
+          <w:sz w:val="21"/>
+          <w:szCs w:val="21"/>
+          <w:lang w:eastAsia="es-CL"/>
+        </w:rPr>
+        <w:t xml:space="preserve">, </w:t>
+      </w:r>
+      <w:proofErr w:type="spellStart"/>
+      <w:r>
+        <w:rPr>
+          <w:rFonts w:ascii="Segoe UI" w:eastAsia="Times New Roman" w:hAnsi="Segoe UI" w:cs="Segoe UI"/>
+          <w:sz w:val="21"/>
+          <w:szCs w:val="21"/>
+          <w:lang w:eastAsia="es-CL"/>
+        </w:rPr>
+        <w:t>polynomial</w:t>
+      </w:r>
+      <w:proofErr w:type="spellEnd"/>
+      <w:r>
+        <w:rPr>
+          <w:rFonts w:ascii="Segoe UI" w:eastAsia="Times New Roman" w:hAnsi="Segoe UI" w:cs="Segoe UI"/>
+          <w:sz w:val="21"/>
+          <w:szCs w:val="21"/>
+          <w:lang w:eastAsia="es-CL"/>
+        </w:rPr>
+        <w:t xml:space="preserve"> </w:t>
+      </w:r>
+      <w:proofErr w:type="spellStart"/>
+      <w:r>
+        <w:rPr>
+          <w:rFonts w:ascii="Segoe UI" w:eastAsia="Times New Roman" w:hAnsi="Segoe UI" w:cs="Segoe UI"/>
+          <w:sz w:val="21"/>
+          <w:szCs w:val="21"/>
+          <w:lang w:eastAsia="es-CL"/>
+        </w:rPr>
+        <w:t>features</w:t>
+      </w:r>
+      <w:proofErr w:type="spellEnd"/>
+      <w:r>
+        <w:rPr>
+          <w:rFonts w:ascii="Segoe UI" w:eastAsia="Times New Roman" w:hAnsi="Segoe UI" w:cs="Segoe UI"/>
+          <w:sz w:val="21"/>
+          <w:szCs w:val="21"/>
+          <w:lang w:eastAsia="es-CL"/>
+        </w:rPr>
+        <w:t>)</w:t>
+      </w:r>
+    </w:p>
+    <w:p>
+      <w:pPr>
+        <w:numPr>
+          <w:ilvl w:val="0"/>
+          <w:numId w:val="2"/>
+        </w:numPr>
+        <w:shd w:val="clear" w:color="auto" w:fill="FFFFFF"/>
+        <w:spacing w:before="100" w:beforeAutospacing="1" w:after="100" w:afterAutospacing="1" w:line="240" w:lineRule="auto"/>
+        <w:rPr>
+          <w:rFonts w:ascii="Segoe UI" w:eastAsia="Times New Roman" w:hAnsi="Segoe UI" w:cs="Segoe UI"/>
+          <w:sz w:val="21"/>
+          <w:szCs w:val="21"/>
+          <w:lang w:eastAsia="es-CL"/>
+        </w:rPr>
+      </w:pPr>
+      <w:proofErr w:type="spellStart"/>
+      <w:r>
+        <w:rPr>
+          <w:rFonts w:ascii="Segoe UI" w:eastAsia="Times New Roman" w:hAnsi="Segoe UI" w:cs="Segoe UI"/>
+          <w:sz w:val="21"/>
+          <w:szCs w:val="21"/>
+          <w:lang w:eastAsia="es-CL"/>
+        </w:rPr>
+        <w:t>operations</w:t>
+      </w:r>
+      <w:proofErr w:type="spellEnd"/>
+      <w:r>
+        <w:rPr>
+          <w:rFonts w:ascii="Segoe UI" w:eastAsia="Times New Roman" w:hAnsi="Segoe UI" w:cs="Segoe UI"/>
+          <w:sz w:val="21"/>
+          <w:szCs w:val="21"/>
+          <w:lang w:eastAsia="es-CL"/>
+        </w:rPr>
+        <w:t xml:space="preserve"> in </w:t>
+      </w:r>
+      <w:proofErr w:type="spellStart"/>
+      <w:r>
+        <w:rPr>
+          <w:rFonts w:ascii="Segoe UI" w:eastAsia="Times New Roman" w:hAnsi="Segoe UI" w:cs="Segoe UI"/>
+          <w:sz w:val="21"/>
+          <w:szCs w:val="21"/>
+          <w:lang w:eastAsia="es-CL"/>
+        </w:rPr>
+        <w:t>columns</w:t>
+      </w:r>
+      <w:proofErr w:type="spellEnd"/>
+      <w:r>
+        <w:rPr>
+          <w:rFonts w:ascii="Segoe UI" w:eastAsia="Times New Roman" w:hAnsi="Segoe UI" w:cs="Segoe UI"/>
+          <w:sz w:val="21"/>
+          <w:szCs w:val="21"/>
+          <w:lang w:eastAsia="es-CL"/>
+        </w:rPr>
+        <w:t xml:space="preserve"> (</w:t>
+      </w:r>
+      <w:proofErr w:type="spellStart"/>
+      <w:r>
+        <w:rPr>
+          <w:rFonts w:ascii="Segoe UI" w:eastAsia="Times New Roman" w:hAnsi="Segoe UI" w:cs="Segoe UI"/>
+          <w:sz w:val="21"/>
+          <w:szCs w:val="21"/>
+          <w:lang w:eastAsia="es-CL"/>
+        </w:rPr>
+        <w:t>logaritm</w:t>
+      </w:r>
+      <w:proofErr w:type="spellEnd"/>
+      <w:r>
+        <w:rPr>
+          <w:rFonts w:ascii="Segoe UI" w:eastAsia="Times New Roman" w:hAnsi="Segoe UI" w:cs="Segoe UI"/>
+          <w:sz w:val="21"/>
+          <w:szCs w:val="21"/>
+          <w:lang w:eastAsia="es-CL"/>
+        </w:rPr>
+        <w:t xml:space="preserve">, </w:t>
+      </w:r>
+      <w:proofErr w:type="spellStart"/>
+      <w:r>
+        <w:rPr>
+          <w:rFonts w:ascii="Segoe UI" w:eastAsia="Times New Roman" w:hAnsi="Segoe UI" w:cs="Segoe UI"/>
+          <w:sz w:val="21"/>
+          <w:szCs w:val="21"/>
+          <w:lang w:eastAsia="es-CL"/>
+        </w:rPr>
+        <w:t>euler</w:t>
+      </w:r>
+      <w:proofErr w:type="spellEnd"/>
+      <w:r>
+        <w:rPr>
+          <w:rFonts w:ascii="Segoe UI" w:eastAsia="Times New Roman" w:hAnsi="Segoe UI" w:cs="Segoe UI"/>
+          <w:sz w:val="21"/>
+          <w:szCs w:val="21"/>
+          <w:lang w:eastAsia="es-CL"/>
+        </w:rPr>
+        <w:t xml:space="preserve">, </w:t>
+      </w:r>
+      <w:proofErr w:type="spellStart"/>
+      <w:r>
+        <w:rPr>
+          <w:rFonts w:ascii="Segoe UI" w:eastAsia="Times New Roman" w:hAnsi="Segoe UI" w:cs="Segoe UI"/>
+          <w:sz w:val="21"/>
+          <w:szCs w:val="21"/>
+          <w:lang w:eastAsia="es-CL"/>
+        </w:rPr>
+        <w:t>etc</w:t>
+      </w:r>
+      <w:proofErr w:type="spellEnd"/>
+      <w:r>
+        <w:rPr>
+          <w:rFonts w:ascii="Segoe UI" w:eastAsia="Times New Roman" w:hAnsi="Segoe UI" w:cs="Segoe UI"/>
+          <w:sz w:val="21"/>
+          <w:szCs w:val="21"/>
+          <w:lang w:eastAsia="es-CL"/>
+        </w:rPr>
+        <w:t>)</w:t>
+      </w:r>
+    </w:p>
+    <w:p>
+      <w:pPr>
+        <w:numPr>
+          <w:ilvl w:val="0"/>
+          <w:numId w:val="2"/>
+        </w:numPr>
+        <w:shd w:val="clear" w:color="auto" w:fill="FFFFFF"/>
+        <w:spacing w:before="100" w:beforeAutospacing="1" w:after="100" w:afterAutospacing="1" w:line="240" w:lineRule="auto"/>
+        <w:rPr>
+          <w:rFonts w:ascii="Segoe UI" w:eastAsia="Times New Roman" w:hAnsi="Segoe UI" w:cs="Segoe UI"/>
+          <w:sz w:val="21"/>
+          <w:szCs w:val="21"/>
+          <w:lang w:eastAsia="es-CL"/>
+        </w:rPr>
+      </w:pPr>
+      <w:proofErr w:type="spellStart"/>
+      <w:r>
+        <w:rPr>
+          <w:rFonts w:ascii="Segoe UI" w:eastAsia="Times New Roman" w:hAnsi="Segoe UI" w:cs="Segoe UI"/>
+          <w:sz w:val="21"/>
+          <w:szCs w:val="21"/>
+          <w:lang w:eastAsia="es-CL"/>
+        </w:rPr>
+        <w:t>adding</w:t>
+      </w:r>
+      <w:proofErr w:type="spellEnd"/>
+      <w:r>
+        <w:rPr>
+          <w:rFonts w:ascii="Segoe UI" w:eastAsia="Times New Roman" w:hAnsi="Segoe UI" w:cs="Segoe UI"/>
+          <w:sz w:val="21"/>
+          <w:szCs w:val="21"/>
+          <w:lang w:eastAsia="es-CL"/>
+        </w:rPr>
+        <w:t xml:space="preserve"> more </w:t>
+      </w:r>
+      <w:proofErr w:type="spellStart"/>
+      <w:r>
+        <w:rPr>
+          <w:rFonts w:ascii="Segoe UI" w:eastAsia="Times New Roman" w:hAnsi="Segoe UI" w:cs="Segoe UI"/>
+          <w:sz w:val="21"/>
+          <w:szCs w:val="21"/>
+          <w:lang w:eastAsia="es-CL"/>
+        </w:rPr>
+        <w:t>models</w:t>
+      </w:r>
+      <w:proofErr w:type="spellEnd"/>
+      <w:r>
+        <w:rPr>
+          <w:rFonts w:ascii="Segoe UI" w:eastAsia="Times New Roman" w:hAnsi="Segoe UI" w:cs="Segoe UI"/>
+          <w:sz w:val="21"/>
+          <w:szCs w:val="21"/>
+          <w:lang w:eastAsia="es-CL"/>
+        </w:rPr>
+        <w:t xml:space="preserve"> (in </w:t>
+      </w:r>
+      <w:proofErr w:type="spellStart"/>
+      <w:r>
+        <w:rPr>
+          <w:rFonts w:ascii="Segoe UI" w:eastAsia="Times New Roman" w:hAnsi="Segoe UI" w:cs="Segoe UI"/>
+          <w:sz w:val="21"/>
+          <w:szCs w:val="21"/>
+          <w:lang w:eastAsia="es-CL"/>
+        </w:rPr>
+        <w:t>the</w:t>
+      </w:r>
+      <w:proofErr w:type="spellEnd"/>
+      <w:r>
+        <w:rPr>
+          <w:rFonts w:ascii="Segoe UI" w:eastAsia="Times New Roman" w:hAnsi="Segoe UI" w:cs="Segoe UI"/>
+          <w:sz w:val="21"/>
+          <w:szCs w:val="21"/>
+          <w:lang w:eastAsia="es-CL"/>
+        </w:rPr>
+        <w:t xml:space="preserve"> </w:t>
+      </w:r>
+      <w:proofErr w:type="spellStart"/>
+      <w:r>
+        <w:rPr>
+          <w:rFonts w:ascii="Segoe UI" w:eastAsia="Times New Roman" w:hAnsi="Segoe UI" w:cs="Segoe UI"/>
+          <w:sz w:val="21"/>
+          <w:szCs w:val="21"/>
+          <w:lang w:eastAsia="es-CL"/>
+        </w:rPr>
+        <w:t>stage</w:t>
+      </w:r>
+      <w:proofErr w:type="spellEnd"/>
+      <w:r>
+        <w:rPr>
+          <w:rFonts w:ascii="Segoe UI" w:eastAsia="Times New Roman" w:hAnsi="Segoe UI" w:cs="Segoe UI"/>
+          <w:sz w:val="21"/>
+          <w:szCs w:val="21"/>
+          <w:lang w:eastAsia="es-CL"/>
+        </w:rPr>
+        <w:t xml:space="preserve"> D0EOP </w:t>
+      </w:r>
+      <w:proofErr w:type="spellStart"/>
+      <w:r>
+        <w:rPr>
+          <w:rFonts w:ascii="Segoe UI" w:eastAsia="Times New Roman" w:hAnsi="Segoe UI" w:cs="Segoe UI"/>
+          <w:sz w:val="21"/>
+          <w:szCs w:val="21"/>
+          <w:lang w:eastAsia="es-CL"/>
+        </w:rPr>
+        <w:t>with</w:t>
+      </w:r>
+      <w:proofErr w:type="spellEnd"/>
+      <w:r>
+        <w:rPr>
+          <w:rFonts w:ascii="Segoe UI" w:eastAsia="Times New Roman" w:hAnsi="Segoe UI" w:cs="Segoe UI"/>
+          <w:sz w:val="21"/>
+          <w:szCs w:val="21"/>
+          <w:lang w:eastAsia="es-CL"/>
+        </w:rPr>
+        <w:t xml:space="preserve"> </w:t>
+      </w:r>
+      <w:proofErr w:type="spellStart"/>
+      <w:r>
+        <w:rPr>
+          <w:rFonts w:ascii="Segoe UI" w:eastAsia="Times New Roman" w:hAnsi="Segoe UI" w:cs="Segoe UI"/>
+          <w:sz w:val="21"/>
+          <w:szCs w:val="21"/>
+          <w:lang w:eastAsia="es-CL"/>
+        </w:rPr>
+        <w:t>the</w:t>
+      </w:r>
+      <w:proofErr w:type="spellEnd"/>
+      <w:r>
+        <w:rPr>
+          <w:rFonts w:ascii="Segoe UI" w:eastAsia="Times New Roman" w:hAnsi="Segoe UI" w:cs="Segoe UI"/>
+          <w:sz w:val="21"/>
+          <w:szCs w:val="21"/>
+          <w:lang w:eastAsia="es-CL"/>
+        </w:rPr>
+        <w:t xml:space="preserve"> </w:t>
+      </w:r>
+      <w:proofErr w:type="spellStart"/>
+      <w:r>
+        <w:rPr>
+          <w:rFonts w:ascii="Segoe UI" w:eastAsia="Times New Roman" w:hAnsi="Segoe UI" w:cs="Segoe UI"/>
+          <w:sz w:val="21"/>
+          <w:szCs w:val="21"/>
+          <w:lang w:eastAsia="es-CL"/>
+        </w:rPr>
+        <w:t>same</w:t>
+      </w:r>
+      <w:proofErr w:type="spellEnd"/>
+      <w:r>
+        <w:rPr>
+          <w:rFonts w:ascii="Segoe UI" w:eastAsia="Times New Roman" w:hAnsi="Segoe UI" w:cs="Segoe UI"/>
+          <w:sz w:val="21"/>
+          <w:szCs w:val="21"/>
+          <w:lang w:eastAsia="es-CL"/>
+        </w:rPr>
+        <w:t xml:space="preserve"> input </w:t>
+      </w:r>
+      <w:proofErr w:type="spellStart"/>
+      <w:r>
+        <w:rPr>
+          <w:rFonts w:ascii="Segoe UI" w:eastAsia="Times New Roman" w:hAnsi="Segoe UI" w:cs="Segoe UI"/>
+          <w:sz w:val="21"/>
+          <w:szCs w:val="21"/>
+          <w:lang w:eastAsia="es-CL"/>
+        </w:rPr>
+        <w:t>fetures</w:t>
+      </w:r>
+      <w:proofErr w:type="spellEnd"/>
+      <w:r>
+        <w:rPr>
+          <w:rFonts w:ascii="Segoe UI" w:eastAsia="Times New Roman" w:hAnsi="Segoe UI" w:cs="Segoe UI"/>
+          <w:sz w:val="21"/>
+          <w:szCs w:val="21"/>
+          <w:lang w:eastAsia="es-CL"/>
+        </w:rPr>
+        <w:t xml:space="preserve"> </w:t>
+      </w:r>
+      <w:proofErr w:type="spellStart"/>
+      <w:r>
+        <w:rPr>
+          <w:rFonts w:ascii="Segoe UI" w:eastAsia="Times New Roman" w:hAnsi="Segoe UI" w:cs="Segoe UI"/>
+          <w:sz w:val="21"/>
+          <w:szCs w:val="21"/>
+          <w:lang w:eastAsia="es-CL"/>
+        </w:rPr>
+        <w:t>predict</w:t>
+      </w:r>
+      <w:proofErr w:type="spellEnd"/>
+      <w:r>
+        <w:rPr>
+          <w:rFonts w:ascii="Segoe UI" w:eastAsia="Times New Roman" w:hAnsi="Segoe UI" w:cs="Segoe UI"/>
+          <w:sz w:val="21"/>
+          <w:szCs w:val="21"/>
+          <w:lang w:eastAsia="es-CL"/>
+        </w:rPr>
+        <w:t xml:space="preserve"> </w:t>
+      </w:r>
+      <w:proofErr w:type="spellStart"/>
+      <w:r>
+        <w:rPr>
+          <w:rFonts w:ascii="Segoe UI" w:eastAsia="Times New Roman" w:hAnsi="Segoe UI" w:cs="Segoe UI"/>
+          <w:sz w:val="21"/>
+          <w:szCs w:val="21"/>
+          <w:lang w:eastAsia="es-CL"/>
+        </w:rPr>
+        <w:t>two</w:t>
+      </w:r>
+      <w:proofErr w:type="spellEnd"/>
+      <w:r>
+        <w:rPr>
+          <w:rFonts w:ascii="Segoe UI" w:eastAsia="Times New Roman" w:hAnsi="Segoe UI" w:cs="Segoe UI"/>
+          <w:sz w:val="21"/>
+          <w:szCs w:val="21"/>
+          <w:lang w:eastAsia="es-CL"/>
+        </w:rPr>
+        <w:t xml:space="preserve"> </w:t>
+      </w:r>
+      <w:proofErr w:type="spellStart"/>
+      <w:r>
+        <w:rPr>
+          <w:rFonts w:ascii="Segoe UI" w:eastAsia="Times New Roman" w:hAnsi="Segoe UI" w:cs="Segoe UI"/>
+          <w:sz w:val="21"/>
+          <w:szCs w:val="21"/>
+          <w:lang w:eastAsia="es-CL"/>
+        </w:rPr>
+        <w:t>differents</w:t>
+      </w:r>
+      <w:proofErr w:type="spellEnd"/>
+      <w:r>
+        <w:rPr>
+          <w:rFonts w:ascii="Segoe UI" w:eastAsia="Times New Roman" w:hAnsi="Segoe UI" w:cs="Segoe UI"/>
+          <w:sz w:val="21"/>
+          <w:szCs w:val="21"/>
+          <w:lang w:eastAsia="es-CL"/>
+        </w:rPr>
+        <w:t xml:space="preserve"> target, </w:t>
+      </w:r>
+      <w:proofErr w:type="spellStart"/>
+      <w:r>
+        <w:rPr>
+          <w:rFonts w:ascii="Segoe UI" w:eastAsia="Times New Roman" w:hAnsi="Segoe UI" w:cs="Segoe UI"/>
+          <w:sz w:val="21"/>
+          <w:szCs w:val="21"/>
+          <w:lang w:eastAsia="es-CL"/>
+        </w:rPr>
+        <w:t>used</w:t>
+      </w:r>
+      <w:proofErr w:type="spellEnd"/>
+      <w:r>
+        <w:rPr>
+          <w:rFonts w:ascii="Segoe UI" w:eastAsia="Times New Roman" w:hAnsi="Segoe UI" w:cs="Segoe UI"/>
+          <w:sz w:val="21"/>
+          <w:szCs w:val="21"/>
+          <w:lang w:eastAsia="es-CL"/>
+        </w:rPr>
+        <w:t xml:space="preserve"> as </w:t>
+      </w:r>
+      <w:proofErr w:type="spellStart"/>
+      <w:r>
+        <w:rPr>
+          <w:rFonts w:ascii="Segoe UI" w:eastAsia="Times New Roman" w:hAnsi="Segoe UI" w:cs="Segoe UI"/>
+          <w:sz w:val="21"/>
+          <w:szCs w:val="21"/>
+          <w:lang w:eastAsia="es-CL"/>
+        </w:rPr>
+        <w:t>features</w:t>
+      </w:r>
+      <w:proofErr w:type="spellEnd"/>
+      <w:r>
+        <w:rPr>
+          <w:rFonts w:ascii="Segoe UI" w:eastAsia="Times New Roman" w:hAnsi="Segoe UI" w:cs="Segoe UI"/>
+          <w:sz w:val="21"/>
+          <w:szCs w:val="21"/>
+          <w:lang w:eastAsia="es-CL"/>
+        </w:rPr>
+        <w:t xml:space="preserve"> in </w:t>
+      </w:r>
+      <w:proofErr w:type="spellStart"/>
+      <w:r>
+        <w:rPr>
+          <w:rFonts w:ascii="Segoe UI" w:eastAsia="Times New Roman" w:hAnsi="Segoe UI" w:cs="Segoe UI"/>
+          <w:sz w:val="21"/>
+          <w:szCs w:val="21"/>
+          <w:lang w:eastAsia="es-CL"/>
+        </w:rPr>
+        <w:t>the</w:t>
+      </w:r>
+      <w:proofErr w:type="spellEnd"/>
+      <w:r>
+        <w:rPr>
+          <w:rFonts w:ascii="Segoe UI" w:eastAsia="Times New Roman" w:hAnsi="Segoe UI" w:cs="Segoe UI"/>
+          <w:sz w:val="21"/>
+          <w:szCs w:val="21"/>
+          <w:lang w:eastAsia="es-CL"/>
+        </w:rPr>
+        <w:t xml:space="preserve"> </w:t>
+      </w:r>
+      <w:proofErr w:type="spellStart"/>
+      <w:r>
+        <w:rPr>
+          <w:rFonts w:ascii="Segoe UI" w:eastAsia="Times New Roman" w:hAnsi="Segoe UI" w:cs="Segoe UI"/>
+          <w:sz w:val="21"/>
+          <w:szCs w:val="21"/>
+          <w:lang w:eastAsia="es-CL"/>
+        </w:rPr>
+        <w:t>next</w:t>
+      </w:r>
+      <w:proofErr w:type="spellEnd"/>
+      <w:r>
+        <w:rPr>
+          <w:rFonts w:ascii="Segoe UI" w:eastAsia="Times New Roman" w:hAnsi="Segoe UI" w:cs="Segoe UI"/>
+          <w:sz w:val="21"/>
+          <w:szCs w:val="21"/>
+          <w:lang w:eastAsia="es-CL"/>
+        </w:rPr>
+        <w:t xml:space="preserve"> </w:t>
+      </w:r>
+      <w:proofErr w:type="spellStart"/>
+      <w:r>
+        <w:rPr>
+          <w:rFonts w:ascii="Segoe UI" w:eastAsia="Times New Roman" w:hAnsi="Segoe UI" w:cs="Segoe UI"/>
+          <w:sz w:val="21"/>
+          <w:szCs w:val="21"/>
+          <w:lang w:eastAsia="es-CL"/>
+        </w:rPr>
+        <w:t>stage</w:t>
+      </w:r>
+      <w:proofErr w:type="spellEnd"/>
+      <w:r>
+        <w:rPr>
+          <w:rFonts w:ascii="Segoe UI" w:eastAsia="Times New Roman" w:hAnsi="Segoe UI" w:cs="Segoe UI"/>
+          <w:sz w:val="21"/>
+          <w:szCs w:val="21"/>
+          <w:lang w:eastAsia="es-CL"/>
+        </w:rPr>
+        <w:t xml:space="preserve"> D1)</w:t>
+      </w:r>
+    </w:p>
+    <w:p>
+      <w:pPr>
+        <w:rPr>
+          <w:lang w:val="es-MX"/>
+        </w:rPr>
+      </w:pPr>
       <w:bookmarkStart w:id="0" w:name="_GoBack"/>
       <w:bookmarkEnd w:id="0"/>
+    </w:p>
+    <w:p>
+      <w:pPr>
+        <w:pStyle w:val="Prrafodelista"/>
+        <w:numPr>
+          <w:ilvl w:val="0"/>
+          <w:numId w:val="1"/>
+        </w:numPr>
+        <w:rPr>
+          <w:lang w:val="es-MX"/>
+        </w:rPr>
+      </w:pPr>
+      <w:r>
+        <w:rPr>
+          <w:lang w:val="es-MX"/>
+        </w:rPr>
+        <w:t xml:space="preserve">Luego de tener el optimizador actualizado y </w:t>
+      </w:r>
+      <w:proofErr w:type="spellStart"/>
+      <w:r>
+        <w:rPr>
+          <w:lang w:val="es-MX"/>
+        </w:rPr>
+        <w:t>hardcodeado</w:t>
+      </w:r>
+      <w:proofErr w:type="spellEnd"/>
+      <w:r>
+        <w:rPr>
+          <w:lang w:val="es-MX"/>
+        </w:rPr>
+        <w:t xml:space="preserve">, parametrizarlo para funcionar con cualquier modelo de machine </w:t>
+      </w:r>
+      <w:proofErr w:type="spellStart"/>
+      <w:r>
+        <w:rPr>
+          <w:lang w:val="es-MX"/>
+        </w:rPr>
+        <w:t>learning</w:t>
+      </w:r>
+      <w:proofErr w:type="spellEnd"/>
+      <w:r>
+        <w:rPr>
+          <w:lang w:val="es-MX"/>
+        </w:rPr>
+        <w:t xml:space="preserve"> entrenado y con cualquier </w:t>
+      </w:r>
+      <w:proofErr w:type="spellStart"/>
+      <w:r>
+        <w:rPr>
+          <w:lang w:val="es-MX"/>
+        </w:rPr>
+        <w:t>feature</w:t>
+      </w:r>
+      <w:proofErr w:type="spellEnd"/>
+      <w:r>
+        <w:rPr>
+          <w:lang w:val="es-MX"/>
+        </w:rPr>
+        <w:t xml:space="preserve"> de decisión</w:t>
+      </w:r>
     </w:p>
     <w:sectPr>
       <w:pgSz w:w="12240" w:h="15840"/>
@@ -644,6 +2055,255 @@
     </w:sectPr>
   </w:body>
 </w:document>
+</file>
+
+<file path=word/numbering.xml><?xml version="1.0" encoding="utf-8"?>
+<w:numbering xmlns:wpc="http://schemas.microsoft.com/office/word/2010/wordprocessingCanvas" xmlns:mc="http://schemas.openxmlformats.org/markup-compatibility/2006" xmlns:o="urn:schemas-microsoft-com:office:office" xmlns:r="http://schemas.openxmlformats.org/officeDocument/2006/relationships" xmlns:m="http://schemas.openxmlformats.org/officeDocument/2006/math" xmlns:v="urn:schemas-microsoft-com:vml" xmlns:wp14="http://schemas.microsoft.com/office/word/2010/wordprocessingDrawing" xmlns:wp="http://schemas.openxmlformats.org/drawingml/2006/wordprocessingDrawing" xmlns:w10="urn:schemas-microsoft-com:office:word" xmlns:w="http://schemas.openxmlformats.org/wordprocessingml/2006/main" xmlns:w14="http://schemas.microsoft.com/office/word/2010/wordml" xmlns:w15="http://schemas.microsoft.com/office/word/2012/wordml" xmlns:wpg="http://schemas.microsoft.com/office/word/2010/wordprocessingGroup" xmlns:wpi="http://schemas.microsoft.com/office/word/2010/wordprocessingInk" xmlns:wne="http://schemas.microsoft.com/office/word/2006/wordml" xmlns:wps="http://schemas.microsoft.com/office/word/2010/wordprocessingShape" mc:Ignorable="w14 w15 wp14">
+  <w:abstractNum w:abstractNumId="0" w15:restartNumberingAfterBreak="0">
+    <w:nsid w:val="494062ED"/>
+    <w:multiLevelType w:val="hybridMultilevel"/>
+    <w:tmpl w:val="CEC6103A"/>
+    <w:lvl w:ilvl="0" w:tplc="340A0011">
+      <w:start w:val="1"/>
+      <w:numFmt w:val="decimal"/>
+      <w:lvlText w:val="%1)"/>
+      <w:lvlJc w:val="left"/>
+      <w:pPr>
+        <w:ind w:left="720" w:hanging="360"/>
+      </w:pPr>
+      <w:rPr>
+        <w:rFonts w:hint="default"/>
+      </w:rPr>
+    </w:lvl>
+    <w:lvl w:ilvl="1" w:tplc="340A0019" w:tentative="1">
+      <w:start w:val="1"/>
+      <w:numFmt w:val="lowerLetter"/>
+      <w:lvlText w:val="%2."/>
+      <w:lvlJc w:val="left"/>
+      <w:pPr>
+        <w:ind w:left="1440" w:hanging="360"/>
+      </w:pPr>
+    </w:lvl>
+    <w:lvl w:ilvl="2" w:tplc="340A001B" w:tentative="1">
+      <w:start w:val="1"/>
+      <w:numFmt w:val="lowerRoman"/>
+      <w:lvlText w:val="%3."/>
+      <w:lvlJc w:val="right"/>
+      <w:pPr>
+        <w:ind w:left="2160" w:hanging="180"/>
+      </w:pPr>
+    </w:lvl>
+    <w:lvl w:ilvl="3" w:tplc="340A000F" w:tentative="1">
+      <w:start w:val="1"/>
+      <w:numFmt w:val="decimal"/>
+      <w:lvlText w:val="%4."/>
+      <w:lvlJc w:val="left"/>
+      <w:pPr>
+        <w:ind w:left="2880" w:hanging="360"/>
+      </w:pPr>
+    </w:lvl>
+    <w:lvl w:ilvl="4" w:tplc="340A0019" w:tentative="1">
+      <w:start w:val="1"/>
+      <w:numFmt w:val="lowerLetter"/>
+      <w:lvlText w:val="%5."/>
+      <w:lvlJc w:val="left"/>
+      <w:pPr>
+        <w:ind w:left="3600" w:hanging="360"/>
+      </w:pPr>
+    </w:lvl>
+    <w:lvl w:ilvl="5" w:tplc="340A001B" w:tentative="1">
+      <w:start w:val="1"/>
+      <w:numFmt w:val="lowerRoman"/>
+      <w:lvlText w:val="%6."/>
+      <w:lvlJc w:val="right"/>
+      <w:pPr>
+        <w:ind w:left="4320" w:hanging="180"/>
+      </w:pPr>
+    </w:lvl>
+    <w:lvl w:ilvl="6" w:tplc="340A000F" w:tentative="1">
+      <w:start w:val="1"/>
+      <w:numFmt w:val="decimal"/>
+      <w:lvlText w:val="%7."/>
+      <w:lvlJc w:val="left"/>
+      <w:pPr>
+        <w:ind w:left="5040" w:hanging="360"/>
+      </w:pPr>
+    </w:lvl>
+    <w:lvl w:ilvl="7" w:tplc="340A0019" w:tentative="1">
+      <w:start w:val="1"/>
+      <w:numFmt w:val="lowerLetter"/>
+      <w:lvlText w:val="%8."/>
+      <w:lvlJc w:val="left"/>
+      <w:pPr>
+        <w:ind w:left="5760" w:hanging="360"/>
+      </w:pPr>
+    </w:lvl>
+    <w:lvl w:ilvl="8" w:tplc="340A001B" w:tentative="1">
+      <w:start w:val="1"/>
+      <w:numFmt w:val="lowerRoman"/>
+      <w:lvlText w:val="%9."/>
+      <w:lvlJc w:val="right"/>
+      <w:pPr>
+        <w:ind w:left="6480" w:hanging="180"/>
+      </w:pPr>
+    </w:lvl>
+  </w:abstractNum>
+  <w:abstractNum w:abstractNumId="1" w15:restartNumberingAfterBreak="0">
+    <w:nsid w:val="652622EA"/>
+    <w:multiLevelType w:val="multilevel"/>
+    <w:tmpl w:val="49DA8950"/>
+    <w:lvl w:ilvl="0">
+      <w:start w:val="1"/>
+      <w:numFmt w:val="bullet"/>
+      <w:lvlText w:val=""/>
+      <w:lvlJc w:val="left"/>
+      <w:pPr>
+        <w:tabs>
+          <w:tab w:val="num" w:pos="720"/>
+        </w:tabs>
+        <w:ind w:left="720" w:hanging="360"/>
+      </w:pPr>
+      <w:rPr>
+        <w:rFonts w:ascii="Symbol" w:hAnsi="Symbol" w:hint="default"/>
+        <w:sz w:val="20"/>
+      </w:rPr>
+    </w:lvl>
+    <w:lvl w:ilvl="1" w:tentative="1">
+      <w:start w:val="1"/>
+      <w:numFmt w:val="bullet"/>
+      <w:lvlText w:val=""/>
+      <w:lvlJc w:val="left"/>
+      <w:pPr>
+        <w:tabs>
+          <w:tab w:val="num" w:pos="1440"/>
+        </w:tabs>
+        <w:ind w:left="1440" w:hanging="360"/>
+      </w:pPr>
+      <w:rPr>
+        <w:rFonts w:ascii="Symbol" w:hAnsi="Symbol" w:hint="default"/>
+        <w:sz w:val="20"/>
+      </w:rPr>
+    </w:lvl>
+    <w:lvl w:ilvl="2" w:tentative="1">
+      <w:start w:val="1"/>
+      <w:numFmt w:val="bullet"/>
+      <w:lvlText w:val=""/>
+      <w:lvlJc w:val="left"/>
+      <w:pPr>
+        <w:tabs>
+          <w:tab w:val="num" w:pos="2160"/>
+        </w:tabs>
+        <w:ind w:left="2160" w:hanging="360"/>
+      </w:pPr>
+      <w:rPr>
+        <w:rFonts w:ascii="Symbol" w:hAnsi="Symbol" w:hint="default"/>
+        <w:sz w:val="20"/>
+      </w:rPr>
+    </w:lvl>
+    <w:lvl w:ilvl="3" w:tentative="1">
+      <w:start w:val="1"/>
+      <w:numFmt w:val="bullet"/>
+      <w:lvlText w:val=""/>
+      <w:lvlJc w:val="left"/>
+      <w:pPr>
+        <w:tabs>
+          <w:tab w:val="num" w:pos="2880"/>
+        </w:tabs>
+        <w:ind w:left="2880" w:hanging="360"/>
+      </w:pPr>
+      <w:rPr>
+        <w:rFonts w:ascii="Symbol" w:hAnsi="Symbol" w:hint="default"/>
+        <w:sz w:val="20"/>
+      </w:rPr>
+    </w:lvl>
+    <w:lvl w:ilvl="4" w:tentative="1">
+      <w:start w:val="1"/>
+      <w:numFmt w:val="bullet"/>
+      <w:lvlText w:val=""/>
+      <w:lvlJc w:val="left"/>
+      <w:pPr>
+        <w:tabs>
+          <w:tab w:val="num" w:pos="3600"/>
+        </w:tabs>
+        <w:ind w:left="3600" w:hanging="360"/>
+      </w:pPr>
+      <w:rPr>
+        <w:rFonts w:ascii="Symbol" w:hAnsi="Symbol" w:hint="default"/>
+        <w:sz w:val="20"/>
+      </w:rPr>
+    </w:lvl>
+    <w:lvl w:ilvl="5" w:tentative="1">
+      <w:start w:val="1"/>
+      <w:numFmt w:val="bullet"/>
+      <w:lvlText w:val=""/>
+      <w:lvlJc w:val="left"/>
+      <w:pPr>
+        <w:tabs>
+          <w:tab w:val="num" w:pos="4320"/>
+        </w:tabs>
+        <w:ind w:left="4320" w:hanging="360"/>
+      </w:pPr>
+      <w:rPr>
+        <w:rFonts w:ascii="Symbol" w:hAnsi="Symbol" w:hint="default"/>
+        <w:sz w:val="20"/>
+      </w:rPr>
+    </w:lvl>
+    <w:lvl w:ilvl="6" w:tentative="1">
+      <w:start w:val="1"/>
+      <w:numFmt w:val="bullet"/>
+      <w:lvlText w:val=""/>
+      <w:lvlJc w:val="left"/>
+      <w:pPr>
+        <w:tabs>
+          <w:tab w:val="num" w:pos="5040"/>
+        </w:tabs>
+        <w:ind w:left="5040" w:hanging="360"/>
+      </w:pPr>
+      <w:rPr>
+        <w:rFonts w:ascii="Symbol" w:hAnsi="Symbol" w:hint="default"/>
+        <w:sz w:val="20"/>
+      </w:rPr>
+    </w:lvl>
+    <w:lvl w:ilvl="7" w:tentative="1">
+      <w:start w:val="1"/>
+      <w:numFmt w:val="bullet"/>
+      <w:lvlText w:val=""/>
+      <w:lvlJc w:val="left"/>
+      <w:pPr>
+        <w:tabs>
+          <w:tab w:val="num" w:pos="5760"/>
+        </w:tabs>
+        <w:ind w:left="5760" w:hanging="360"/>
+      </w:pPr>
+      <w:rPr>
+        <w:rFonts w:ascii="Symbol" w:hAnsi="Symbol" w:hint="default"/>
+        <w:sz w:val="20"/>
+      </w:rPr>
+    </w:lvl>
+    <w:lvl w:ilvl="8" w:tentative="1">
+      <w:start w:val="1"/>
+      <w:numFmt w:val="bullet"/>
+      <w:lvlText w:val=""/>
+      <w:lvlJc w:val="left"/>
+      <w:pPr>
+        <w:tabs>
+          <w:tab w:val="num" w:pos="6480"/>
+        </w:tabs>
+        <w:ind w:left="6480" w:hanging="360"/>
+      </w:pPr>
+      <w:rPr>
+        <w:rFonts w:ascii="Symbol" w:hAnsi="Symbol" w:hint="default"/>
+        <w:sz w:val="20"/>
+      </w:rPr>
+    </w:lvl>
+  </w:abstractNum>
+  <w:num w:numId="1">
+    <w:abstractNumId w:val="0"/>
+  </w:num>
+  <w:num w:numId="2">
+    <w:abstractNumId w:val="1"/>
+  </w:num>
+</w:numbering>
 </file>
 
 <file path=word/styles.xml><?xml version="1.0" encoding="utf-8"?>
@@ -1067,6 +2727,46 @@
     <w:semiHidden/>
     <w:unhideWhenUsed/>
   </w:style>
+  <w:style w:type="paragraph" w:styleId="Prrafodelista">
+    <w:name w:val="List Paragraph"/>
+    <w:basedOn w:val="Normal"/>
+    <w:uiPriority w:val="34"/>
+    <w:qFormat/>
+    <w:rsid w:val="00A96544"/>
+    <w:pPr>
+      <w:ind w:left="720"/>
+      <w:contextualSpacing/>
+    </w:pPr>
+  </w:style>
+  <w:style w:type="paragraph" w:styleId="NormalWeb">
+    <w:name w:val="Normal (Web)"/>
+    <w:basedOn w:val="Normal"/>
+    <w:uiPriority w:val="99"/>
+    <w:semiHidden/>
+    <w:unhideWhenUsed/>
+    <w:rsid w:val="00A96544"/>
+    <w:pPr>
+      <w:spacing w:before="100" w:beforeAutospacing="1" w:after="100" w:afterAutospacing="1" w:line="240" w:lineRule="auto"/>
+    </w:pPr>
+    <w:rPr>
+      <w:rFonts w:ascii="Times New Roman" w:eastAsia="Times New Roman" w:hAnsi="Times New Roman" w:cs="Times New Roman"/>
+      <w:sz w:val="24"/>
+      <w:szCs w:val="24"/>
+      <w:lang w:eastAsia="es-CL"/>
+    </w:rPr>
+  </w:style>
+  <w:style w:type="character" w:styleId="Hipervnculo">
+    <w:name w:val="Hyperlink"/>
+    <w:basedOn w:val="Fuentedeprrafopredeter"/>
+    <w:uiPriority w:val="99"/>
+    <w:semiHidden/>
+    <w:unhideWhenUsed/>
+    <w:rsid w:val="00A96544"/>
+    <w:rPr>
+      <w:color w:val="0000FF"/>
+      <w:u w:val="single"/>
+    </w:rPr>
+  </w:style>
 </w:styles>
 </file>
 

</xml_diff>

<commit_message>
ji/correction training polynomial features max order 2
</commit_message>
<xml_diff>
--- a/Readme word.docx
+++ b/Readme word.docx
@@ -166,6 +166,76 @@
         <w:t>features</w:t>
       </w:r>
       <w:proofErr w:type="spellEnd"/>
+      <w:r>
+        <w:rPr>
+          <w:lang w:val="es-MX"/>
+        </w:rPr>
+        <w:t xml:space="preserve"> (</w:t>
+      </w:r>
+      <w:proofErr w:type="spellStart"/>
+      <w:r>
+        <w:rPr>
+          <w:lang w:val="es-MX"/>
+        </w:rPr>
+        <w:t>max</w:t>
+      </w:r>
+      <w:proofErr w:type="spellEnd"/>
+      <w:r>
+        <w:rPr>
+          <w:lang w:val="es-MX"/>
+        </w:rPr>
+        <w:t xml:space="preserve"> grade 2)</w:t>
+      </w:r>
+      <w:r>
+        <w:rPr>
+          <w:lang w:val="es-MX"/>
+        </w:rPr>
+        <w:t xml:space="preserve">. </w:t>
+      </w:r>
+      <w:proofErr w:type="spellStart"/>
+      <w:r>
+        <w:rPr>
+          <w:lang w:val="es-MX"/>
+        </w:rPr>
+        <w:t>Gurobi</w:t>
+      </w:r>
+      <w:proofErr w:type="spellEnd"/>
+      <w:r>
+        <w:rPr>
+          <w:lang w:val="es-MX"/>
+        </w:rPr>
+        <w:t xml:space="preserve"> no </w:t>
+      </w:r>
+      <w:proofErr w:type="spellStart"/>
+      <w:r>
+        <w:rPr>
+          <w:lang w:val="es-MX"/>
+        </w:rPr>
+        <w:t>accept</w:t>
+      </w:r>
+      <w:proofErr w:type="spellEnd"/>
+      <w:r>
+        <w:rPr>
+          <w:lang w:val="es-MX"/>
+        </w:rPr>
+        <w:t xml:space="preserve"> </w:t>
+      </w:r>
+      <w:proofErr w:type="spellStart"/>
+      <w:r>
+        <w:rPr>
+          <w:lang w:val="es-MX"/>
+        </w:rPr>
+        <w:t>order</w:t>
+      </w:r>
+      <w:proofErr w:type="spellEnd"/>
+      <w:r>
+        <w:rPr>
+          <w:lang w:val="es-MX"/>
+        </w:rPr>
+        <w:t xml:space="preserve"> 3</w:t>
+      </w:r>
+      <w:bookmarkStart w:id="0" w:name="_GoBack"/>
+      <w:bookmarkEnd w:id="0"/>
     </w:p>
     <w:p>
       <w:pPr>
@@ -1984,8 +2054,6 @@
           <w:lang w:val="es-MX"/>
         </w:rPr>
       </w:pPr>
-      <w:bookmarkStart w:id="0" w:name="_GoBack"/>
-      <w:bookmarkEnd w:id="0"/>
     </w:p>
     <w:p>
       <w:pPr>

</xml_diff>

<commit_message>
ji/update correction 4th model ml and run optimization with no errors
</commit_message>
<xml_diff>
--- a/Readme word.docx
+++ b/Readme word.docx
@@ -234,8 +234,6 @@
         </w:rPr>
         <w:t xml:space="preserve"> 3</w:t>
       </w:r>
-      <w:bookmarkStart w:id="0" w:name="_GoBack"/>
-      <w:bookmarkEnd w:id="0"/>
     </w:p>
     <w:p>
       <w:pPr>
@@ -2113,6 +2111,550 @@
           <w:lang w:val="es-MX"/>
         </w:rPr>
         <w:t xml:space="preserve"> de decisión</w:t>
+      </w:r>
+    </w:p>
+    <w:p>
+      <w:pPr>
+        <w:rPr>
+          <w:lang w:val="es-MX"/>
+        </w:rPr>
+      </w:pPr>
+    </w:p>
+    <w:p>
+      <w:pPr>
+        <w:rPr>
+          <w:lang w:val="es-MX"/>
+        </w:rPr>
+      </w:pPr>
+    </w:p>
+    <w:p>
+      <w:pPr>
+        <w:rPr>
+          <w:lang w:val="es-MX"/>
+        </w:rPr>
+      </w:pPr>
+      <w:bookmarkStart w:id="0" w:name="_GoBack"/>
+      <w:bookmarkEnd w:id="0"/>
+      <w:r>
+        <w:rPr>
+          <w:highlight w:val="yellow"/>
+          <w:lang w:val="es-MX"/>
+        </w:rPr>
+        <w:t>PROBLEMAS RESTRICIONES CUADRÁTICAS – EJ POLINOMIAL FEATURES – genera más rápido soluciones in factibles</w:t>
+      </w:r>
+    </w:p>
+    <w:p>
+      <w:pPr>
+        <w:rPr>
+          <w:lang w:val="es-MX"/>
+        </w:rPr>
+      </w:pPr>
+      <w:r>
+        <w:rPr>
+          <w:lang w:val="es-MX"/>
+        </w:rPr>
+        <w:t xml:space="preserve">En el modelo D0EOP </w:t>
+      </w:r>
+      <w:proofErr w:type="spellStart"/>
+      <w:proofErr w:type="gramStart"/>
+      <w:r>
+        <w:rPr>
+          <w:lang w:val="es-MX"/>
+        </w:rPr>
+        <w:t>tenia</w:t>
+      </w:r>
+      <w:proofErr w:type="spellEnd"/>
+      <w:proofErr w:type="gramEnd"/>
+      <w:r>
+        <w:rPr>
+          <w:lang w:val="es-MX"/>
+        </w:rPr>
+        <w:t xml:space="preserve"> 2 modelos para predecir blancura y otro kappa con las mismas </w:t>
+      </w:r>
+      <w:proofErr w:type="spellStart"/>
+      <w:r>
+        <w:rPr>
+          <w:lang w:val="es-MX"/>
+        </w:rPr>
+        <w:t>features</w:t>
+      </w:r>
+      <w:proofErr w:type="spellEnd"/>
+      <w:r>
+        <w:rPr>
+          <w:lang w:val="es-MX"/>
+        </w:rPr>
+        <w:t xml:space="preserve"> y modelos con </w:t>
+      </w:r>
+      <w:proofErr w:type="spellStart"/>
+      <w:r>
+        <w:rPr>
+          <w:lang w:val="es-MX"/>
+        </w:rPr>
+        <w:t>polynomial</w:t>
+      </w:r>
+      <w:proofErr w:type="spellEnd"/>
+      <w:r>
+        <w:rPr>
+          <w:lang w:val="es-MX"/>
+        </w:rPr>
+        <w:t xml:space="preserve"> </w:t>
+      </w:r>
+      <w:proofErr w:type="spellStart"/>
+      <w:r>
+        <w:rPr>
+          <w:lang w:val="es-MX"/>
+        </w:rPr>
+        <w:t>features</w:t>
+      </w:r>
+      <w:proofErr w:type="spellEnd"/>
+      <w:r>
+        <w:rPr>
+          <w:lang w:val="es-MX"/>
+        </w:rPr>
+        <w:t xml:space="preserve"> y me daba </w:t>
+      </w:r>
+      <w:proofErr w:type="spellStart"/>
+      <w:r>
+        <w:rPr>
+          <w:lang w:val="es-MX"/>
+        </w:rPr>
+        <w:t>infactibilidad</w:t>
+      </w:r>
+      <w:proofErr w:type="spellEnd"/>
+      <w:r>
+        <w:rPr>
+          <w:lang w:val="es-MX"/>
+        </w:rPr>
+        <w:t xml:space="preserve"> siempre</w:t>
+      </w:r>
+    </w:p>
+    <w:p>
+      <w:pPr>
+        <w:rPr>
+          <w:lang w:val="es-MX"/>
+        </w:rPr>
+      </w:pPr>
+      <w:r>
+        <w:rPr>
+          <w:lang w:val="es-MX"/>
+        </w:rPr>
+        <w:t xml:space="preserve">Registro de </w:t>
+      </w:r>
+      <w:proofErr w:type="spellStart"/>
+      <w:r>
+        <w:rPr>
+          <w:lang w:val="es-MX"/>
+        </w:rPr>
+        <w:t>debugging</w:t>
+      </w:r>
+      <w:proofErr w:type="spellEnd"/>
+      <w:r>
+        <w:rPr>
+          <w:lang w:val="es-MX"/>
+        </w:rPr>
+        <w:t>:</w:t>
+      </w:r>
+    </w:p>
+    <w:p>
+      <w:pPr>
+        <w:rPr>
+          <w:lang w:val="es-MX"/>
+        </w:rPr>
+      </w:pPr>
+      <w:r>
+        <w:rPr>
+          <w:lang w:val="es-MX"/>
+        </w:rPr>
+        <w:t>SIN CAMBIAR FEATURES</w:t>
+      </w:r>
+    </w:p>
+    <w:p>
+      <w:pPr>
+        <w:rPr>
+          <w:lang w:val="es-MX"/>
+        </w:rPr>
+      </w:pPr>
+      <w:r>
+        <w:rPr>
+          <w:lang w:val="es-MX"/>
+        </w:rPr>
+        <w:t xml:space="preserve">- modelo con la </w:t>
+      </w:r>
+      <w:proofErr w:type="spellStart"/>
+      <w:r>
+        <w:rPr>
+          <w:lang w:val="es-MX"/>
+        </w:rPr>
+        <w:t>transfomación</w:t>
+      </w:r>
+      <w:proofErr w:type="spellEnd"/>
+      <w:r>
+        <w:rPr>
+          <w:lang w:val="es-MX"/>
+        </w:rPr>
+        <w:t xml:space="preserve"> de las columnas (</w:t>
+      </w:r>
+      <w:proofErr w:type="spellStart"/>
+      <w:r>
+        <w:rPr>
+          <w:lang w:val="es-MX"/>
+        </w:rPr>
+        <w:t>columnr</w:t>
+      </w:r>
+      <w:proofErr w:type="spellEnd"/>
+      <w:r>
+        <w:rPr>
+          <w:lang w:val="es-MX"/>
+        </w:rPr>
+        <w:t xml:space="preserve"> </w:t>
+      </w:r>
+      <w:proofErr w:type="spellStart"/>
+      <w:r>
+        <w:rPr>
+          <w:lang w:val="es-MX"/>
+        </w:rPr>
+        <w:t>trasnform</w:t>
+      </w:r>
+      <w:proofErr w:type="spellEnd"/>
+      <w:r>
+        <w:rPr>
+          <w:lang w:val="es-MX"/>
+        </w:rPr>
+        <w:t xml:space="preserve"> + </w:t>
+      </w:r>
+      <w:proofErr w:type="spellStart"/>
+      <w:r>
+        <w:rPr>
+          <w:lang w:val="es-MX"/>
+        </w:rPr>
+        <w:t>lr</w:t>
+      </w:r>
+      <w:proofErr w:type="spellEnd"/>
+      <w:r>
+        <w:rPr>
+          <w:lang w:val="es-MX"/>
+        </w:rPr>
+        <w:t xml:space="preserve">) me da una solución </w:t>
+      </w:r>
+      <w:proofErr w:type="spellStart"/>
+      <w:r>
+        <w:rPr>
+          <w:lang w:val="es-MX"/>
+        </w:rPr>
+        <w:t>infactible</w:t>
+      </w:r>
+      <w:proofErr w:type="spellEnd"/>
+      <w:r>
+        <w:rPr>
+          <w:lang w:val="es-MX"/>
+        </w:rPr>
+        <w:t>. No sé por qué</w:t>
+      </w:r>
+    </w:p>
+    <w:p>
+      <w:pPr>
+        <w:rPr>
+          <w:lang w:val="es-MX"/>
+        </w:rPr>
+      </w:pPr>
+      <w:r>
+        <w:rPr>
+          <w:lang w:val="es-MX"/>
+        </w:rPr>
+        <w:t xml:space="preserve">- modelo SOLO </w:t>
+      </w:r>
+      <w:proofErr w:type="spellStart"/>
+      <w:r>
+        <w:rPr>
+          <w:lang w:val="es-MX"/>
+        </w:rPr>
+        <w:t>lr</w:t>
+      </w:r>
+      <w:proofErr w:type="spellEnd"/>
+      <w:r>
+        <w:rPr>
+          <w:lang w:val="es-MX"/>
+        </w:rPr>
+        <w:t xml:space="preserve"> funciona bien y no da error</w:t>
+      </w:r>
+    </w:p>
+    <w:p>
+      <w:pPr>
+        <w:rPr>
+          <w:lang w:val="es-MX"/>
+        </w:rPr>
+      </w:pPr>
+      <w:r>
+        <w:rPr>
+          <w:lang w:val="es-MX"/>
+        </w:rPr>
+        <w:t xml:space="preserve">- AHORA PROBAR </w:t>
+      </w:r>
+      <w:proofErr w:type="spellStart"/>
+      <w:r>
+        <w:rPr>
+          <w:lang w:val="es-MX"/>
+        </w:rPr>
+        <w:t>lr</w:t>
+      </w:r>
+      <w:proofErr w:type="spellEnd"/>
+      <w:r>
+        <w:rPr>
+          <w:lang w:val="es-MX"/>
+        </w:rPr>
+        <w:t xml:space="preserve"> con </w:t>
+      </w:r>
+      <w:proofErr w:type="spellStart"/>
+      <w:r>
+        <w:rPr>
+          <w:lang w:val="es-MX"/>
+        </w:rPr>
+        <w:t>scaler</w:t>
+      </w:r>
+      <w:proofErr w:type="spellEnd"/>
+      <w:r>
+        <w:rPr>
+          <w:lang w:val="es-MX"/>
+        </w:rPr>
+        <w:t xml:space="preserve"> y </w:t>
+      </w:r>
+      <w:proofErr w:type="spellStart"/>
+      <w:r>
+        <w:rPr>
+          <w:lang w:val="es-MX"/>
+        </w:rPr>
+        <w:t>polinomial</w:t>
+      </w:r>
+      <w:proofErr w:type="spellEnd"/>
+      <w:r>
+        <w:rPr>
+          <w:lang w:val="es-MX"/>
+        </w:rPr>
+        <w:t xml:space="preserve"> </w:t>
+      </w:r>
+      <w:proofErr w:type="spellStart"/>
+      <w:r>
+        <w:rPr>
+          <w:lang w:val="es-MX"/>
+        </w:rPr>
+        <w:t>features</w:t>
+      </w:r>
+      <w:proofErr w:type="spellEnd"/>
+      <w:r>
+        <w:rPr>
+          <w:lang w:val="es-MX"/>
+        </w:rPr>
+        <w:t xml:space="preserve"> a ver qué pasa. Para ver si es el </w:t>
+      </w:r>
+      <w:proofErr w:type="spellStart"/>
+      <w:r>
+        <w:rPr>
+          <w:lang w:val="es-MX"/>
+        </w:rPr>
+        <w:t>column</w:t>
+      </w:r>
+      <w:proofErr w:type="spellEnd"/>
+      <w:r>
+        <w:rPr>
+          <w:lang w:val="es-MX"/>
+        </w:rPr>
+        <w:t xml:space="preserve"> </w:t>
+      </w:r>
+      <w:proofErr w:type="spellStart"/>
+      <w:r>
+        <w:rPr>
+          <w:lang w:val="es-MX"/>
+        </w:rPr>
+        <w:t>transform</w:t>
+      </w:r>
+      <w:proofErr w:type="spellEnd"/>
+      <w:r>
+        <w:rPr>
+          <w:lang w:val="es-MX"/>
+        </w:rPr>
+        <w:t xml:space="preserve"> que me está jodiendo - ME DA INFACTIBLE</w:t>
+      </w:r>
+    </w:p>
+    <w:p>
+      <w:pPr>
+        <w:rPr>
+          <w:lang w:val="es-MX"/>
+        </w:rPr>
+      </w:pPr>
+      <w:r>
+        <w:rPr>
+          <w:lang w:val="es-MX"/>
+        </w:rPr>
+        <w:t xml:space="preserve">- Ahora probar solo </w:t>
+      </w:r>
+      <w:proofErr w:type="spellStart"/>
+      <w:r>
+        <w:rPr>
+          <w:lang w:val="es-MX"/>
+        </w:rPr>
+        <w:t>scaler</w:t>
+      </w:r>
+      <w:proofErr w:type="spellEnd"/>
+      <w:r>
+        <w:rPr>
+          <w:lang w:val="es-MX"/>
+        </w:rPr>
+        <w:t xml:space="preserve"> y </w:t>
+      </w:r>
+      <w:proofErr w:type="spellStart"/>
+      <w:r>
+        <w:rPr>
+          <w:lang w:val="es-MX"/>
+        </w:rPr>
+        <w:t>lr</w:t>
+      </w:r>
+      <w:proofErr w:type="spellEnd"/>
+      <w:r>
+        <w:rPr>
+          <w:lang w:val="es-MX"/>
+        </w:rPr>
+        <w:t xml:space="preserve"> para ver si eso me jode. EXACTAEMENTE, </w:t>
+      </w:r>
+      <w:proofErr w:type="spellStart"/>
+      <w:r>
+        <w:rPr>
+          <w:lang w:val="es-MX"/>
+        </w:rPr>
+        <w:t>polynomal</w:t>
+      </w:r>
+      <w:proofErr w:type="spellEnd"/>
+      <w:r>
+        <w:rPr>
+          <w:lang w:val="es-MX"/>
+        </w:rPr>
+        <w:t xml:space="preserve"> </w:t>
+      </w:r>
+      <w:proofErr w:type="spellStart"/>
+      <w:r>
+        <w:rPr>
+          <w:lang w:val="es-MX"/>
+        </w:rPr>
+        <w:t>features</w:t>
+      </w:r>
+      <w:proofErr w:type="spellEnd"/>
+      <w:r>
+        <w:rPr>
+          <w:lang w:val="es-MX"/>
+        </w:rPr>
+        <w:t xml:space="preserve"> me está jodiendo</w:t>
+      </w:r>
+    </w:p>
+    <w:p>
+      <w:pPr>
+        <w:rPr>
+          <w:lang w:val="es-MX"/>
+        </w:rPr>
+      </w:pPr>
+      <w:r>
+        <w:rPr>
+          <w:lang w:val="es-MX"/>
+        </w:rPr>
+        <w:lastRenderedPageBreak/>
+        <w:t>- PRUEBA FINAL, ver si la transformación de las columnas me está jodiendo. TAMPOCO ME ESTÁ JODIENDO</w:t>
+      </w:r>
+    </w:p>
+    <w:p>
+      <w:pPr>
+        <w:rPr>
+          <w:lang w:val="es-MX"/>
+        </w:rPr>
+      </w:pPr>
+      <w:r>
+        <w:rPr>
+          <w:lang w:val="es-MX"/>
+        </w:rPr>
+        <w:t xml:space="preserve">- y si le paso un </w:t>
+      </w:r>
+      <w:proofErr w:type="spellStart"/>
+      <w:r>
+        <w:rPr>
+          <w:lang w:val="es-MX"/>
+        </w:rPr>
+        <w:t>gradient</w:t>
+      </w:r>
+      <w:proofErr w:type="spellEnd"/>
+      <w:r>
+        <w:rPr>
+          <w:lang w:val="es-MX"/>
+        </w:rPr>
+        <w:t xml:space="preserve"> </w:t>
+      </w:r>
+      <w:proofErr w:type="spellStart"/>
+      <w:r>
+        <w:rPr>
+          <w:lang w:val="es-MX"/>
+        </w:rPr>
+        <w:t>boosting</w:t>
+      </w:r>
+      <w:proofErr w:type="spellEnd"/>
+      <w:r>
+        <w:rPr>
+          <w:lang w:val="es-MX"/>
+        </w:rPr>
+        <w:t xml:space="preserve"> "simple", qué hará? funciona o no</w:t>
+      </w:r>
+      <w:proofErr w:type="gramStart"/>
+      <w:r>
+        <w:rPr>
+          <w:lang w:val="es-MX"/>
+        </w:rPr>
+        <w:t>?.</w:t>
+      </w:r>
+      <w:proofErr w:type="gramEnd"/>
+      <w:r>
+        <w:rPr>
+          <w:lang w:val="es-MX"/>
+        </w:rPr>
+        <w:t xml:space="preserve"> </w:t>
+      </w:r>
+      <w:proofErr w:type="spellStart"/>
+      <w:proofErr w:type="gramStart"/>
+      <w:r>
+        <w:rPr>
+          <w:lang w:val="es-MX"/>
+        </w:rPr>
+        <w:t>transformacion</w:t>
+      </w:r>
+      <w:proofErr w:type="spellEnd"/>
+      <w:proofErr w:type="gramEnd"/>
+      <w:r>
+        <w:rPr>
+          <w:lang w:val="es-MX"/>
+        </w:rPr>
+        <w:t xml:space="preserve"> en una columna y el </w:t>
+      </w:r>
+      <w:proofErr w:type="spellStart"/>
+      <w:r>
+        <w:rPr>
+          <w:lang w:val="es-MX"/>
+        </w:rPr>
+        <w:t>gradient</w:t>
+      </w:r>
+      <w:proofErr w:type="spellEnd"/>
+      <w:r>
+        <w:rPr>
+          <w:lang w:val="es-MX"/>
+        </w:rPr>
+        <w:t xml:space="preserve"> </w:t>
+      </w:r>
+      <w:proofErr w:type="spellStart"/>
+      <w:r>
+        <w:rPr>
+          <w:lang w:val="es-MX"/>
+        </w:rPr>
+        <w:t>boosting</w:t>
+      </w:r>
+      <w:proofErr w:type="spellEnd"/>
+      <w:r>
+        <w:rPr>
+          <w:lang w:val="es-MX"/>
+        </w:rPr>
+        <w:t>. -&gt; RSPTA: FUNCIONA IGUAL, POLYNOMIAL FEATURES ME ESTÁ JODIENDO</w:t>
       </w:r>
     </w:p>
     <w:sectPr>

</xml_diff>